<commit_message>
.Projeto Music - xContr Reanalisado cenário de gravação, criada tabela ZD7-Itens de Músicas, ZD7_CHAVE    com pesquisa padrão SX5IM para indicar no contrato, os instrumentos utilizados na música, para definir partes a serem agendadas antes da mixagem. Definir novo layout com ZD7 relacionando com ZD3, para Box 40,30,30
Adquirido detalhamento de etapas de gravação. Novo modelo de Contrato.
</commit_message>
<xml_diff>
--- a/desenv2/Projeto-Music/files/Modelo-Contrato-de-Gravação.docx
+++ b/desenv2/Projeto-Music/files/Modelo-Contrato-de-Gravação.docx
@@ -1,6 +1,6 @@
 
 <file path=word/document.xml><?xml version="1.0" encoding="utf-8"?>
-<w:document xmlns:wpc="http://schemas.microsoft.com/office/word/2010/wordprocessingCanvas" xmlns:cx="http://schemas.microsoft.com/office/drawing/2014/chartex" xmlns:cx1="http://schemas.microsoft.com/office/drawing/2015/9/8/chartex" xmlns:cx2="http://schemas.microsoft.com/office/drawing/2015/10/21/chartex" xmlns:cx3="http://schemas.microsoft.com/office/drawing/2016/5/9/chartex" xmlns:cx4="http://schemas.microsoft.com/office/drawing/2016/5/10/chartex" xmlns:cx5="http://schemas.microsoft.com/office/drawing/2016/5/11/chartex" xmlns:cx6="http://schemas.microsoft.com/office/drawing/2016/5/12/chartex" xmlns:cx7="http://schemas.microsoft.com/office/drawing/2016/5/13/chartex" xmlns:cx8="http://schemas.microsoft.com/office/drawing/2016/5/14/chartex" xmlns:mc="http://schemas.openxmlformats.org/markup-compatibility/2006" xmlns:aink="http://schemas.microsoft.com/office/drawing/2016/ink" xmlns:am3d="http://schemas.microsoft.com/office/drawing/2017/model3d" xmlns:o="urn:schemas-microsoft-com:office:office" xmlns:oel="http://schemas.microsoft.com/office/2019/extlst" xmlns:r="http://schemas.openxmlformats.org/officeDocument/2006/relationships" xmlns:m="http://schemas.openxmlformats.org/officeDocument/2006/math" xmlns:v="urn:schemas-microsoft-com:vml" xmlns:wp14="http://schemas.microsoft.com/office/word/2010/wordprocessingDrawing" xmlns:wp="http://schemas.openxmlformats.org/drawingml/2006/wordprocessingDrawing" xmlns:w10="urn:schemas-microsoft-com:office:word" xmlns:w="http://schemas.openxmlformats.org/wordprocessingml/2006/main" xmlns:w14="http://schemas.microsoft.com/office/word/2010/wordml" xmlns:w15="http://schemas.microsoft.com/office/word/2012/wordml" xmlns:w16cex="http://schemas.microsoft.com/office/word/2018/wordml/cex" xmlns:w16cid="http://schemas.microsoft.com/office/word/2016/wordml/cid" xmlns:w16="http://schemas.microsoft.com/office/word/2018/wordml" xmlns:w16sdtdh="http://schemas.microsoft.com/office/word/2020/wordml/sdtdatahash" xmlns:w16se="http://schemas.microsoft.com/office/word/2015/wordml/symex" xmlns:wpg="http://schemas.microsoft.com/office/word/2010/wordprocessingGroup" xmlns:wpi="http://schemas.microsoft.com/office/word/2010/wordprocessingInk" xmlns:wne="http://schemas.microsoft.com/office/word/2006/wordml" xmlns:wps="http://schemas.microsoft.com/office/word/2010/wordprocessingShape" mc:Ignorable="w14 w15 w16se w16cid w16 w16cex w16sdtdh wp14">
+<w:document xmlns:wpc="http://schemas.microsoft.com/office/word/2010/wordprocessingCanvas" xmlns:mc="http://schemas.openxmlformats.org/markup-compatibility/2006" xmlns:o="urn:schemas-microsoft-com:office:office" xmlns:r="http://schemas.openxmlformats.org/officeDocument/2006/relationships" xmlns:m="http://schemas.openxmlformats.org/officeDocument/2006/math" xmlns:v="urn:schemas-microsoft-com:vml" xmlns:wp14="http://schemas.microsoft.com/office/word/2010/wordprocessingDrawing" xmlns:wp="http://schemas.openxmlformats.org/drawingml/2006/wordprocessingDrawing" xmlns:w10="urn:schemas-microsoft-com:office:word" xmlns:w="http://schemas.openxmlformats.org/wordprocessingml/2006/main" xmlns:w14="http://schemas.microsoft.com/office/word/2010/wordml" xmlns:wpg="http://schemas.microsoft.com/office/word/2010/wordprocessingGroup" xmlns:wpi="http://schemas.microsoft.com/office/word/2010/wordprocessingInk" xmlns:wne="http://schemas.microsoft.com/office/word/2006/wordml" xmlns:wps="http://schemas.microsoft.com/office/word/2010/wordprocessingShape" mc:Ignorable="w14 wp14">
   <w:body>
     <w:p>
       <w:pPr>
@@ -185,7 +185,33 @@
           <w:lang w:eastAsia="pt-BR"/>
           <w14:ligatures w14:val="none"/>
         </w:rPr>
-        <w:t>), Cep (</w:t>
+        <w:t xml:space="preserve">), </w:t>
+      </w:r>
+      <w:proofErr w:type="spellStart"/>
+      <w:r>
+        <w:rPr>
+          <w:rFonts w:ascii="Segoe UI" w:eastAsia="Times New Roman" w:hAnsi="Segoe UI" w:cs="Segoe UI"/>
+          <w:color w:val="404040"/>
+          <w:kern w:val="0"/>
+          <w:sz w:val="24"/>
+          <w:szCs w:val="24"/>
+          <w:lang w:eastAsia="pt-BR"/>
+          <w14:ligatures w14:val="none"/>
+        </w:rPr>
+        <w:t>Cep</w:t>
+      </w:r>
+      <w:proofErr w:type="spellEnd"/>
+      <w:r>
+        <w:rPr>
+          <w:rFonts w:ascii="Segoe UI" w:eastAsia="Times New Roman" w:hAnsi="Segoe UI" w:cs="Segoe UI"/>
+          <w:color w:val="404040"/>
+          <w:kern w:val="0"/>
+          <w:sz w:val="24"/>
+          <w:szCs w:val="24"/>
+          <w:lang w:eastAsia="pt-BR"/>
+          <w14:ligatures w14:val="none"/>
+        </w:rPr>
+        <w:t xml:space="preserve"> (</w:t>
       </w:r>
       <w:proofErr w:type="spellStart"/>
       <w:r>
@@ -395,7 +421,33 @@
           <w:lang w:eastAsia="pt-BR"/>
           <w14:ligatures w14:val="none"/>
         </w:rPr>
-        <w:t>), Cep (</w:t>
+        <w:t xml:space="preserve">), </w:t>
+      </w:r>
+      <w:proofErr w:type="spellStart"/>
+      <w:r>
+        <w:rPr>
+          <w:rFonts w:ascii="Segoe UI" w:eastAsia="Times New Roman" w:hAnsi="Segoe UI" w:cs="Segoe UI"/>
+          <w:color w:val="404040"/>
+          <w:kern w:val="0"/>
+          <w:sz w:val="24"/>
+          <w:szCs w:val="24"/>
+          <w:lang w:eastAsia="pt-BR"/>
+          <w14:ligatures w14:val="none"/>
+        </w:rPr>
+        <w:t>Cep</w:t>
+      </w:r>
+      <w:proofErr w:type="spellEnd"/>
+      <w:r>
+        <w:rPr>
+          <w:rFonts w:ascii="Segoe UI" w:eastAsia="Times New Roman" w:hAnsi="Segoe UI" w:cs="Segoe UI"/>
+          <w:color w:val="404040"/>
+          <w:kern w:val="0"/>
+          <w:sz w:val="24"/>
+          <w:szCs w:val="24"/>
+          <w:lang w:eastAsia="pt-BR"/>
+          <w14:ligatures w14:val="none"/>
+        </w:rPr>
+        <w:t xml:space="preserve"> (</w:t>
       </w:r>
       <w:proofErr w:type="spellStart"/>
       <w:r>
@@ -655,7 +707,33 @@
           <w:lang w:eastAsia="pt-BR"/>
           <w14:ligatures w14:val="none"/>
         </w:rPr>
-        <w:t>), Cep (</w:t>
+        <w:t xml:space="preserve">), </w:t>
+      </w:r>
+      <w:proofErr w:type="spellStart"/>
+      <w:r>
+        <w:rPr>
+          <w:rFonts w:ascii="Segoe UI" w:eastAsia="Times New Roman" w:hAnsi="Segoe UI" w:cs="Segoe UI"/>
+          <w:color w:val="404040"/>
+          <w:kern w:val="0"/>
+          <w:sz w:val="24"/>
+          <w:szCs w:val="24"/>
+          <w:lang w:eastAsia="pt-BR"/>
+          <w14:ligatures w14:val="none"/>
+        </w:rPr>
+        <w:t>Cep</w:t>
+      </w:r>
+      <w:proofErr w:type="spellEnd"/>
+      <w:r>
+        <w:rPr>
+          <w:rFonts w:ascii="Segoe UI" w:eastAsia="Times New Roman" w:hAnsi="Segoe UI" w:cs="Segoe UI"/>
+          <w:color w:val="404040"/>
+          <w:kern w:val="0"/>
+          <w:sz w:val="24"/>
+          <w:szCs w:val="24"/>
+          <w:lang w:eastAsia="pt-BR"/>
+          <w14:ligatures w14:val="none"/>
+        </w:rPr>
+        <w:t xml:space="preserve"> (</w:t>
       </w:r>
       <w:proofErr w:type="spellStart"/>
       <w:r>
@@ -921,7 +999,33 @@
           <w:lang w:eastAsia="pt-BR"/>
           <w14:ligatures w14:val="none"/>
         </w:rPr>
-        <w:t>), Cep (</w:t>
+        <w:t xml:space="preserve">), </w:t>
+      </w:r>
+      <w:proofErr w:type="spellStart"/>
+      <w:r>
+        <w:rPr>
+          <w:rFonts w:ascii="Segoe UI" w:eastAsia="Times New Roman" w:hAnsi="Segoe UI" w:cs="Segoe UI"/>
+          <w:color w:val="404040"/>
+          <w:kern w:val="0"/>
+          <w:sz w:val="24"/>
+          <w:szCs w:val="24"/>
+          <w:lang w:eastAsia="pt-BR"/>
+          <w14:ligatures w14:val="none"/>
+        </w:rPr>
+        <w:t>Cep</w:t>
+      </w:r>
+      <w:proofErr w:type="spellEnd"/>
+      <w:r>
+        <w:rPr>
+          <w:rFonts w:ascii="Segoe UI" w:eastAsia="Times New Roman" w:hAnsi="Segoe UI" w:cs="Segoe UI"/>
+          <w:color w:val="404040"/>
+          <w:kern w:val="0"/>
+          <w:sz w:val="24"/>
+          <w:szCs w:val="24"/>
+          <w:lang w:eastAsia="pt-BR"/>
+          <w14:ligatures w14:val="none"/>
+        </w:rPr>
+        <w:t xml:space="preserve"> (</w:t>
       </w:r>
       <w:proofErr w:type="spellStart"/>
       <w:r>
@@ -1847,33 +1951,7 @@
           <w:lang w:eastAsia="pt-BR"/>
           <w14:ligatures w14:val="none"/>
         </w:rPr>
-        <w:t xml:space="preserve">); garantindo que </w:t>
-      </w:r>
-      <w:proofErr w:type="gramStart"/>
-      <w:r>
-        <w:rPr>
-          <w:rFonts w:ascii="Segoe UI" w:eastAsia="Times New Roman" w:hAnsi="Segoe UI" w:cs="Segoe UI"/>
-          <w:color w:val="404040"/>
-          <w:kern w:val="0"/>
-          <w:sz w:val="24"/>
-          <w:szCs w:val="24"/>
-          <w:lang w:eastAsia="pt-BR"/>
-          <w14:ligatures w14:val="none"/>
-        </w:rPr>
-        <w:t>a qualidade destes materiais seguem</w:t>
-      </w:r>
-      <w:proofErr w:type="gramEnd"/>
-      <w:r>
-        <w:rPr>
-          <w:rFonts w:ascii="Segoe UI" w:eastAsia="Times New Roman" w:hAnsi="Segoe UI" w:cs="Segoe UI"/>
-          <w:color w:val="404040"/>
-          <w:kern w:val="0"/>
-          <w:sz w:val="24"/>
-          <w:szCs w:val="24"/>
-          <w:lang w:eastAsia="pt-BR"/>
-          <w14:ligatures w14:val="none"/>
-        </w:rPr>
-        <w:t xml:space="preserve"> os padrões próprios para equipamentos profissionais.</w:t>
+        <w:t>); garantindo que a qualidade destes materiais seguem os padrões próprios para equipamentos profissionais.</w:t>
       </w:r>
     </w:p>
     <w:p>
@@ -2119,7 +2197,21 @@
           <w:lang w:eastAsia="pt-BR"/>
           <w14:ligatures w14:val="none"/>
         </w:rPr>
-        <w:t>Cláusula 19ª. Para dirimir quaisquer controvérsias oriundas do CONTRATO, as partes elegem o foro da comarca de (</w:t>
+        <w:t xml:space="preserve">Cláusula 19ª. Para dirimir quaisquer controvérsias oriundas do CONTRATO, as </w:t>
+      </w:r>
+      <w:bookmarkStart w:id="0" w:name="_GoBack"/>
+      <w:bookmarkEnd w:id="0"/>
+      <w:r>
+        <w:rPr>
+          <w:rFonts w:ascii="Segoe UI" w:eastAsia="Times New Roman" w:hAnsi="Segoe UI" w:cs="Segoe UI"/>
+          <w:color w:val="404040"/>
+          <w:kern w:val="0"/>
+          <w:sz w:val="24"/>
+          <w:szCs w:val="24"/>
+          <w:lang w:eastAsia="pt-BR"/>
+          <w14:ligatures w14:val="none"/>
+        </w:rPr>
+        <w:t>partes elegem o foro da comarca de (</w:t>
       </w:r>
       <w:proofErr w:type="spellStart"/>
       <w:r>
@@ -2391,7 +2483,7 @@
       </w:pPr>
     </w:p>
     <w:sectPr>
-      <w:headerReference w:type="default" r:id="rId6"/>
+      <w:headerReference w:type="default" r:id="rId7"/>
       <w:pgSz w:w="11906" w:h="16838"/>
       <w:pgMar w:top="1417" w:right="1701" w:bottom="1417" w:left="1701" w:header="708" w:footer="708" w:gutter="0"/>
       <w:cols w:space="708"/>
@@ -2402,7 +2494,7 @@
 </file>
 
 <file path=word/endnotes.xml><?xml version="1.0" encoding="utf-8"?>
-<w:endnotes xmlns:wpc="http://schemas.microsoft.com/office/word/2010/wordprocessingCanvas" xmlns:cx="http://schemas.microsoft.com/office/drawing/2014/chartex" xmlns:cx1="http://schemas.microsoft.com/office/drawing/2015/9/8/chartex" xmlns:cx2="http://schemas.microsoft.com/office/drawing/2015/10/21/chartex" xmlns:cx3="http://schemas.microsoft.com/office/drawing/2016/5/9/chartex" xmlns:cx4="http://schemas.microsoft.com/office/drawing/2016/5/10/chartex" xmlns:cx5="http://schemas.microsoft.com/office/drawing/2016/5/11/chartex" xmlns:cx6="http://schemas.microsoft.com/office/drawing/2016/5/12/chartex" xmlns:cx7="http://schemas.microsoft.com/office/drawing/2016/5/13/chartex" xmlns:cx8="http://schemas.microsoft.com/office/drawing/2016/5/14/chartex" xmlns:mc="http://schemas.openxmlformats.org/markup-compatibility/2006" xmlns:aink="http://schemas.microsoft.com/office/drawing/2016/ink" xmlns:am3d="http://schemas.microsoft.com/office/drawing/2017/model3d" xmlns:o="urn:schemas-microsoft-com:office:office" xmlns:oel="http://schemas.microsoft.com/office/2019/extlst" xmlns:r="http://schemas.openxmlformats.org/officeDocument/2006/relationships" xmlns:m="http://schemas.openxmlformats.org/officeDocument/2006/math" xmlns:v="urn:schemas-microsoft-com:vml" xmlns:wp14="http://schemas.microsoft.com/office/word/2010/wordprocessingDrawing" xmlns:wp="http://schemas.openxmlformats.org/drawingml/2006/wordprocessingDrawing" xmlns:w10="urn:schemas-microsoft-com:office:word" xmlns:w="http://schemas.openxmlformats.org/wordprocessingml/2006/main" xmlns:w14="http://schemas.microsoft.com/office/word/2010/wordml" xmlns:w15="http://schemas.microsoft.com/office/word/2012/wordml" xmlns:w16cex="http://schemas.microsoft.com/office/word/2018/wordml/cex" xmlns:w16cid="http://schemas.microsoft.com/office/word/2016/wordml/cid" xmlns:w16="http://schemas.microsoft.com/office/word/2018/wordml" xmlns:w16sdtdh="http://schemas.microsoft.com/office/word/2020/wordml/sdtdatahash" xmlns:w16se="http://schemas.microsoft.com/office/word/2015/wordml/symex" xmlns:wpg="http://schemas.microsoft.com/office/word/2010/wordprocessingGroup" xmlns:wpi="http://schemas.microsoft.com/office/word/2010/wordprocessingInk" xmlns:wne="http://schemas.microsoft.com/office/word/2006/wordml" xmlns:wps="http://schemas.microsoft.com/office/word/2010/wordprocessingShape" mc:Ignorable="w14 w15 w16se w16cid w16 w16cex w16sdtdh wp14">
+<w:endnotes xmlns:wpc="http://schemas.microsoft.com/office/word/2010/wordprocessingCanvas" xmlns:mc="http://schemas.openxmlformats.org/markup-compatibility/2006" xmlns:o="urn:schemas-microsoft-com:office:office" xmlns:r="http://schemas.openxmlformats.org/officeDocument/2006/relationships" xmlns:m="http://schemas.openxmlformats.org/officeDocument/2006/math" xmlns:v="urn:schemas-microsoft-com:vml" xmlns:wp14="http://schemas.microsoft.com/office/word/2010/wordprocessingDrawing" xmlns:wp="http://schemas.openxmlformats.org/drawingml/2006/wordprocessingDrawing" xmlns:w10="urn:schemas-microsoft-com:office:word" xmlns:w="http://schemas.openxmlformats.org/wordprocessingml/2006/main" xmlns:w14="http://schemas.microsoft.com/office/word/2010/wordml" xmlns:wpg="http://schemas.microsoft.com/office/word/2010/wordprocessingGroup" xmlns:wpi="http://schemas.microsoft.com/office/word/2010/wordprocessingInk" xmlns:wne="http://schemas.microsoft.com/office/word/2006/wordml" xmlns:wps="http://schemas.microsoft.com/office/word/2010/wordprocessingShape" mc:Ignorable="w14 wp14">
   <w:endnote w:type="separator" w:id="-1">
     <w:p>
       <w:pPr>
@@ -2427,7 +2519,7 @@
 </file>
 
 <file path=word/footnotes.xml><?xml version="1.0" encoding="utf-8"?>
-<w:footnotes xmlns:wpc="http://schemas.microsoft.com/office/word/2010/wordprocessingCanvas" xmlns:cx="http://schemas.microsoft.com/office/drawing/2014/chartex" xmlns:cx1="http://schemas.microsoft.com/office/drawing/2015/9/8/chartex" xmlns:cx2="http://schemas.microsoft.com/office/drawing/2015/10/21/chartex" xmlns:cx3="http://schemas.microsoft.com/office/drawing/2016/5/9/chartex" xmlns:cx4="http://schemas.microsoft.com/office/drawing/2016/5/10/chartex" xmlns:cx5="http://schemas.microsoft.com/office/drawing/2016/5/11/chartex" xmlns:cx6="http://schemas.microsoft.com/office/drawing/2016/5/12/chartex" xmlns:cx7="http://schemas.microsoft.com/office/drawing/2016/5/13/chartex" xmlns:cx8="http://schemas.microsoft.com/office/drawing/2016/5/14/chartex" xmlns:mc="http://schemas.openxmlformats.org/markup-compatibility/2006" xmlns:aink="http://schemas.microsoft.com/office/drawing/2016/ink" xmlns:am3d="http://schemas.microsoft.com/office/drawing/2017/model3d" xmlns:o="urn:schemas-microsoft-com:office:office" xmlns:oel="http://schemas.microsoft.com/office/2019/extlst" xmlns:r="http://schemas.openxmlformats.org/officeDocument/2006/relationships" xmlns:m="http://schemas.openxmlformats.org/officeDocument/2006/math" xmlns:v="urn:schemas-microsoft-com:vml" xmlns:wp14="http://schemas.microsoft.com/office/word/2010/wordprocessingDrawing" xmlns:wp="http://schemas.openxmlformats.org/drawingml/2006/wordprocessingDrawing" xmlns:w10="urn:schemas-microsoft-com:office:word" xmlns:w="http://schemas.openxmlformats.org/wordprocessingml/2006/main" xmlns:w14="http://schemas.microsoft.com/office/word/2010/wordml" xmlns:w15="http://schemas.microsoft.com/office/word/2012/wordml" xmlns:w16cex="http://schemas.microsoft.com/office/word/2018/wordml/cex" xmlns:w16cid="http://schemas.microsoft.com/office/word/2016/wordml/cid" xmlns:w16="http://schemas.microsoft.com/office/word/2018/wordml" xmlns:w16sdtdh="http://schemas.microsoft.com/office/word/2020/wordml/sdtdatahash" xmlns:w16se="http://schemas.microsoft.com/office/word/2015/wordml/symex" xmlns:wpg="http://schemas.microsoft.com/office/word/2010/wordprocessingGroup" xmlns:wpi="http://schemas.microsoft.com/office/word/2010/wordprocessingInk" xmlns:wne="http://schemas.microsoft.com/office/word/2006/wordml" xmlns:wps="http://schemas.microsoft.com/office/word/2010/wordprocessingShape" mc:Ignorable="w14 w15 w16se w16cid w16 w16cex w16sdtdh wp14">
+<w:footnotes xmlns:wpc="http://schemas.microsoft.com/office/word/2010/wordprocessingCanvas" xmlns:mc="http://schemas.openxmlformats.org/markup-compatibility/2006" xmlns:o="urn:schemas-microsoft-com:office:office" xmlns:r="http://schemas.openxmlformats.org/officeDocument/2006/relationships" xmlns:m="http://schemas.openxmlformats.org/officeDocument/2006/math" xmlns:v="urn:schemas-microsoft-com:vml" xmlns:wp14="http://schemas.microsoft.com/office/word/2010/wordprocessingDrawing" xmlns:wp="http://schemas.openxmlformats.org/drawingml/2006/wordprocessingDrawing" xmlns:w10="urn:schemas-microsoft-com:office:word" xmlns:w="http://schemas.openxmlformats.org/wordprocessingml/2006/main" xmlns:w14="http://schemas.microsoft.com/office/word/2010/wordml" xmlns:wpg="http://schemas.microsoft.com/office/word/2010/wordprocessingGroup" xmlns:wpi="http://schemas.microsoft.com/office/word/2010/wordprocessingInk" xmlns:wne="http://schemas.microsoft.com/office/word/2006/wordml" xmlns:wps="http://schemas.microsoft.com/office/word/2010/wordprocessingShape" mc:Ignorable="w14 wp14">
   <w:footnote w:type="separator" w:id="-1">
     <w:p>
       <w:pPr>
@@ -2452,7 +2544,7 @@
 </file>
 
 <file path=word/header1.xml><?xml version="1.0" encoding="utf-8"?>
-<w:hdr xmlns:wpc="http://schemas.microsoft.com/office/word/2010/wordprocessingCanvas" xmlns:cx="http://schemas.microsoft.com/office/drawing/2014/chartex" xmlns:cx1="http://schemas.microsoft.com/office/drawing/2015/9/8/chartex" xmlns:cx2="http://schemas.microsoft.com/office/drawing/2015/10/21/chartex" xmlns:cx3="http://schemas.microsoft.com/office/drawing/2016/5/9/chartex" xmlns:cx4="http://schemas.microsoft.com/office/drawing/2016/5/10/chartex" xmlns:cx5="http://schemas.microsoft.com/office/drawing/2016/5/11/chartex" xmlns:cx6="http://schemas.microsoft.com/office/drawing/2016/5/12/chartex" xmlns:cx7="http://schemas.microsoft.com/office/drawing/2016/5/13/chartex" xmlns:cx8="http://schemas.microsoft.com/office/drawing/2016/5/14/chartex" xmlns:mc="http://schemas.openxmlformats.org/markup-compatibility/2006" xmlns:aink="http://schemas.microsoft.com/office/drawing/2016/ink" xmlns:am3d="http://schemas.microsoft.com/office/drawing/2017/model3d" xmlns:o="urn:schemas-microsoft-com:office:office" xmlns:oel="http://schemas.microsoft.com/office/2019/extlst" xmlns:r="http://schemas.openxmlformats.org/officeDocument/2006/relationships" xmlns:m="http://schemas.openxmlformats.org/officeDocument/2006/math" xmlns:v="urn:schemas-microsoft-com:vml" xmlns:wp14="http://schemas.microsoft.com/office/word/2010/wordprocessingDrawing" xmlns:wp="http://schemas.openxmlformats.org/drawingml/2006/wordprocessingDrawing" xmlns:w10="urn:schemas-microsoft-com:office:word" xmlns:w="http://schemas.openxmlformats.org/wordprocessingml/2006/main" xmlns:w14="http://schemas.microsoft.com/office/word/2010/wordml" xmlns:w15="http://schemas.microsoft.com/office/word/2012/wordml" xmlns:w16cex="http://schemas.microsoft.com/office/word/2018/wordml/cex" xmlns:w16cid="http://schemas.microsoft.com/office/word/2016/wordml/cid" xmlns:w16="http://schemas.microsoft.com/office/word/2018/wordml" xmlns:w16sdtdh="http://schemas.microsoft.com/office/word/2020/wordml/sdtdatahash" xmlns:w16se="http://schemas.microsoft.com/office/word/2015/wordml/symex" xmlns:wpg="http://schemas.microsoft.com/office/word/2010/wordprocessingGroup" xmlns:wpi="http://schemas.microsoft.com/office/word/2010/wordprocessingInk" xmlns:wne="http://schemas.microsoft.com/office/word/2006/wordml" xmlns:wps="http://schemas.microsoft.com/office/word/2010/wordprocessingShape" mc:Ignorable="w14 w15 w16se w16cid w16 w16cex w16sdtdh wp14">
+<w:hdr xmlns:wpc="http://schemas.microsoft.com/office/word/2010/wordprocessingCanvas" xmlns:mc="http://schemas.openxmlformats.org/markup-compatibility/2006" xmlns:o="urn:schemas-microsoft-com:office:office" xmlns:r="http://schemas.openxmlformats.org/officeDocument/2006/relationships" xmlns:m="http://schemas.openxmlformats.org/officeDocument/2006/math" xmlns:v="urn:schemas-microsoft-com:vml" xmlns:wp14="http://schemas.microsoft.com/office/word/2010/wordprocessingDrawing" xmlns:wp="http://schemas.openxmlformats.org/drawingml/2006/wordprocessingDrawing" xmlns:w10="urn:schemas-microsoft-com:office:word" xmlns:w="http://schemas.openxmlformats.org/wordprocessingml/2006/main" xmlns:w14="http://schemas.microsoft.com/office/word/2010/wordml" xmlns:wpg="http://schemas.microsoft.com/office/word/2010/wordprocessingGroup" xmlns:wpi="http://schemas.microsoft.com/office/word/2010/wordprocessingInk" xmlns:wne="http://schemas.microsoft.com/office/word/2006/wordml" xmlns:wps="http://schemas.microsoft.com/office/word/2010/wordprocessingShape" mc:Ignorable="w14 wp14">
   <w:p>
     <w:pPr>
       <w:pStyle w:val="Cabealho"/>
@@ -2460,6 +2552,7 @@
     <w:r>
       <w:rPr>
         <w:noProof/>
+        <w:lang w:eastAsia="pt-BR"/>
       </w:rPr>
       <mc:AlternateContent>
         <mc:Choice Requires="wps">
@@ -2508,7 +2601,7 @@
                               <w:b/>
                               <w:bCs/>
                               <w:kern w:val="36"/>
-                              <w:sz w:val="32"/>
+                              <w:sz w:val="28"/>
                               <w:szCs w:val="32"/>
                               <w:lang w:eastAsia="pt-BR"/>
                               <w14:ligatures w14:val="none"/>
@@ -2520,13 +2613,98 @@
                               <w:b/>
                               <w:bCs/>
                               <w:kern w:val="36"/>
-                              <w:sz w:val="32"/>
+                              <w:sz w:val="28"/>
                               <w:szCs w:val="32"/>
                               <w:lang w:eastAsia="pt-BR"/>
                               <w14:ligatures w14:val="none"/>
                             </w:rPr>
                             <w:t>CONTRATO DE ESTÚDIO DE GRAVAÇÃO, MASTERIZAÇÃO e MIXAGEM</w:t>
                           </w:r>
+                          <w:r>
+                            <w:rPr>
+                              <w:rFonts w:ascii="Poppins" w:eastAsia="Times New Roman" w:hAnsi="Poppins" w:cs="Times New Roman"/>
+                              <w:b/>
+                              <w:bCs/>
+                              <w:kern w:val="36"/>
+                              <w:sz w:val="28"/>
+                              <w:szCs w:val="32"/>
+                              <w:lang w:eastAsia="pt-BR"/>
+                              <w14:ligatures w14:val="none"/>
+                            </w:rPr>
+                            <w:br/>
+                          </w:r>
+                          <w:hyperlink r:id="rId1" w:history="1">
+                            <w:r>
+                              <w:rPr>
+                                <w:rStyle w:val="Hyperlink"/>
+                                <w:rFonts w:ascii="Poppins" w:eastAsia="Times New Roman" w:hAnsi="Poppins" w:cs="Times New Roman"/>
+                                <w:b/>
+                                <w:bCs/>
+                                <w:kern w:val="36"/>
+                                <w:sz w:val="20"/>
+                                <w:szCs w:val="20"/>
+                                <w:lang w:eastAsia="pt-BR"/>
+                                <w14:ligatures w14:val="none"/>
+                              </w:rPr>
+                              <w:t>https://www.sedep.com.br/modelos-de-contratos/con</w:t>
+                            </w:r>
+                            <w:r>
+                              <w:rPr>
+                                <w:rStyle w:val="Hyperlink"/>
+                                <w:rFonts w:ascii="Poppins" w:eastAsia="Times New Roman" w:hAnsi="Poppins" w:cs="Times New Roman"/>
+                                <w:b/>
+                                <w:bCs/>
+                                <w:kern w:val="36"/>
+                                <w:sz w:val="20"/>
+                                <w:szCs w:val="20"/>
+                                <w:lang w:eastAsia="pt-BR"/>
+                                <w14:ligatures w14:val="none"/>
+                              </w:rPr>
+                              <w:t>t</w:t>
+                            </w:r>
+                            <w:r>
+                              <w:rPr>
+                                <w:rStyle w:val="Hyperlink"/>
+                                <w:rFonts w:ascii="Poppins" w:eastAsia="Times New Roman" w:hAnsi="Poppins" w:cs="Times New Roman"/>
+                                <w:b/>
+                                <w:bCs/>
+                                <w:kern w:val="36"/>
+                                <w:sz w:val="20"/>
+                                <w:szCs w:val="20"/>
+                                <w:lang w:eastAsia="pt-BR"/>
+                                <w14:ligatures w14:val="none"/>
+                              </w:rPr>
+                              <w:t>rato-d</w:t>
+                            </w:r>
+                            <w:r>
+                              <w:rPr>
+                                <w:rStyle w:val="Hyperlink"/>
+                                <w:rFonts w:ascii="Poppins" w:eastAsia="Times New Roman" w:hAnsi="Poppins" w:cs="Times New Roman"/>
+                                <w:b/>
+                                <w:bCs/>
+                                <w:kern w:val="36"/>
+                                <w:sz w:val="20"/>
+                                <w:szCs w:val="20"/>
+                                <w:lang w:eastAsia="pt-BR"/>
+                                <w14:ligatures w14:val="none"/>
+                              </w:rPr>
+                              <w:t>e</w:t>
+                            </w:r>
+                            <w:r>
+                              <w:rPr>
+                                <w:rStyle w:val="Hyperlink"/>
+                                <w:rFonts w:ascii="Poppins" w:eastAsia="Times New Roman" w:hAnsi="Poppins" w:cs="Times New Roman"/>
+                                <w:b/>
+                                <w:bCs/>
+                                <w:kern w:val="36"/>
+                                <w:sz w:val="20"/>
+                                <w:szCs w:val="20"/>
+                                <w:lang w:eastAsia="pt-BR"/>
+                                <w14:ligatures w14:val="none"/>
+                              </w:rPr>
+                              <w:t>-estudio-de-gravacao-masterizacao-e-mixagem/</w:t>
+                            </w:r>
+                          </w:hyperlink>
                         </w:p>
                       </w:txbxContent>
                     </wps:txbx>
@@ -2544,11 +2722,11 @@
         </mc:Choice>
         <mc:Fallback>
           <w:pict>
-            <v:shapetype w14:anchorId="7D73EAF3" id="_x0000_t202" coordsize="21600,21600" o:spt="202" path="m,l,21600r21600,l21600,xe">
+            <v:shapetype id="_x0000_t202" coordsize="21600,21600" o:spt="202" path="m,l,21600r21600,l21600,xe">
               <v:stroke joinstyle="miter"/>
               <v:path gradientshapeok="t" o:connecttype="rect"/>
             </v:shapetype>
-            <v:shape id="Caixa de Texto 1" o:spid="_x0000_s1026" type="#_x0000_t202" style="position:absolute;margin-left:-74.55pt;margin-top:-27.9pt;width:572.25pt;height:53.25pt;z-index:251659264;visibility:visible;mso-wrap-style:square;mso-wrap-distance-left:9pt;mso-wrap-distance-top:0;mso-wrap-distance-right:9pt;mso-wrap-distance-bottom:0;mso-position-horizontal:absolute;mso-position-horizontal-relative:text;mso-position-vertical:absolute;mso-position-vertical-relative:text;v-text-anchor:top" o:gfxdata="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" fillcolor="white [3201]" stroked="f" strokeweight=".5pt">
+            <v:shape id="Caixa de Texto 1" o:spid="_x0000_s1026" type="#_x0000_t202" style="position:absolute;margin-left:-74.55pt;margin-top:-27.9pt;width:572.25pt;height:53.25pt;z-index:251659264;visibility:visible;mso-wrap-style:square;mso-wrap-distance-left:9pt;mso-wrap-distance-top:0;mso-wrap-distance-right:9pt;mso-wrap-distance-bottom:0;mso-position-horizontal:absolute;mso-position-horizontal-relative:text;mso-position-vertical:absolute;mso-position-vertical-relative:text;v-text-anchor:top" o:gfxdata="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" fillcolor="white [3201]" stroked="f" strokeweight=".5pt">
               <v:textbox>
                 <w:txbxContent>
                   <w:p>
@@ -2561,7 +2739,7 @@
                         <w:b/>
                         <w:bCs/>
                         <w:kern w:val="36"/>
-                        <w:sz w:val="32"/>
+                        <w:sz w:val="28"/>
                         <w:szCs w:val="32"/>
                         <w:lang w:eastAsia="pt-BR"/>
                         <w14:ligatures w14:val="none"/>
@@ -2573,13 +2751,98 @@
                         <w:b/>
                         <w:bCs/>
                         <w:kern w:val="36"/>
-                        <w:sz w:val="32"/>
+                        <w:sz w:val="28"/>
                         <w:szCs w:val="32"/>
                         <w:lang w:eastAsia="pt-BR"/>
                         <w14:ligatures w14:val="none"/>
                       </w:rPr>
                       <w:t>CONTRATO DE ESTÚDIO DE GRAVAÇÃO, MASTERIZAÇÃO e MIXAGEM</w:t>
                     </w:r>
+                    <w:r>
+                      <w:rPr>
+                        <w:rFonts w:ascii="Poppins" w:eastAsia="Times New Roman" w:hAnsi="Poppins" w:cs="Times New Roman"/>
+                        <w:b/>
+                        <w:bCs/>
+                        <w:kern w:val="36"/>
+                        <w:sz w:val="28"/>
+                        <w:szCs w:val="32"/>
+                        <w:lang w:eastAsia="pt-BR"/>
+                        <w14:ligatures w14:val="none"/>
+                      </w:rPr>
+                      <w:br/>
+                    </w:r>
+                    <w:hyperlink r:id="rId2" w:history="1">
+                      <w:r>
+                        <w:rPr>
+                          <w:rStyle w:val="Hyperlink"/>
+                          <w:rFonts w:ascii="Poppins" w:eastAsia="Times New Roman" w:hAnsi="Poppins" w:cs="Times New Roman"/>
+                          <w:b/>
+                          <w:bCs/>
+                          <w:kern w:val="36"/>
+                          <w:sz w:val="20"/>
+                          <w:szCs w:val="20"/>
+                          <w:lang w:eastAsia="pt-BR"/>
+                          <w14:ligatures w14:val="none"/>
+                        </w:rPr>
+                        <w:t>https://www.sedep.com.br/modelos-de-contratos/con</w:t>
+                      </w:r>
+                      <w:r>
+                        <w:rPr>
+                          <w:rStyle w:val="Hyperlink"/>
+                          <w:rFonts w:ascii="Poppins" w:eastAsia="Times New Roman" w:hAnsi="Poppins" w:cs="Times New Roman"/>
+                          <w:b/>
+                          <w:bCs/>
+                          <w:kern w:val="36"/>
+                          <w:sz w:val="20"/>
+                          <w:szCs w:val="20"/>
+                          <w:lang w:eastAsia="pt-BR"/>
+                          <w14:ligatures w14:val="none"/>
+                        </w:rPr>
+                        <w:t>t</w:t>
+                      </w:r>
+                      <w:r>
+                        <w:rPr>
+                          <w:rStyle w:val="Hyperlink"/>
+                          <w:rFonts w:ascii="Poppins" w:eastAsia="Times New Roman" w:hAnsi="Poppins" w:cs="Times New Roman"/>
+                          <w:b/>
+                          <w:bCs/>
+                          <w:kern w:val="36"/>
+                          <w:sz w:val="20"/>
+                          <w:szCs w:val="20"/>
+                          <w:lang w:eastAsia="pt-BR"/>
+                          <w14:ligatures w14:val="none"/>
+                        </w:rPr>
+                        <w:t>rato-d</w:t>
+                      </w:r>
+                      <w:r>
+                        <w:rPr>
+                          <w:rStyle w:val="Hyperlink"/>
+                          <w:rFonts w:ascii="Poppins" w:eastAsia="Times New Roman" w:hAnsi="Poppins" w:cs="Times New Roman"/>
+                          <w:b/>
+                          <w:bCs/>
+                          <w:kern w:val="36"/>
+                          <w:sz w:val="20"/>
+                          <w:szCs w:val="20"/>
+                          <w:lang w:eastAsia="pt-BR"/>
+                          <w14:ligatures w14:val="none"/>
+                        </w:rPr>
+                        <w:t>e</w:t>
+                      </w:r>
+                      <w:r>
+                        <w:rPr>
+                          <w:rStyle w:val="Hyperlink"/>
+                          <w:rFonts w:ascii="Poppins" w:eastAsia="Times New Roman" w:hAnsi="Poppins" w:cs="Times New Roman"/>
+                          <w:b/>
+                          <w:bCs/>
+                          <w:kern w:val="36"/>
+                          <w:sz w:val="20"/>
+                          <w:szCs w:val="20"/>
+                          <w:lang w:eastAsia="pt-BR"/>
+                          <w14:ligatures w14:val="none"/>
+                        </w:rPr>
+                        <w:t>-estudio-de-gravacao-masterizacao-e-mixagem/</w:t>
+                      </w:r>
+                    </w:hyperlink>
                   </w:p>
                 </w:txbxContent>
               </v:textbox>
@@ -2593,7 +2856,7 @@
 </file>
 
 <file path=word/styles.xml><?xml version="1.0" encoding="utf-8"?>
-<w:styles xmlns:mc="http://schemas.openxmlformats.org/markup-compatibility/2006" xmlns:r="http://schemas.openxmlformats.org/officeDocument/2006/relationships" xmlns:w="http://schemas.openxmlformats.org/wordprocessingml/2006/main" xmlns:w14="http://schemas.microsoft.com/office/word/2010/wordml" xmlns:w15="http://schemas.microsoft.com/office/word/2012/wordml" xmlns:w16cex="http://schemas.microsoft.com/office/word/2018/wordml/cex" xmlns:w16cid="http://schemas.microsoft.com/office/word/2016/wordml/cid" xmlns:w16="http://schemas.microsoft.com/office/word/2018/wordml" xmlns:w16sdtdh="http://schemas.microsoft.com/office/word/2020/wordml/sdtdatahash" xmlns:w16se="http://schemas.microsoft.com/office/word/2015/wordml/symex" mc:Ignorable="w14 w15 w16se w16cid w16 w16cex w16sdtdh">
+<w:styles xmlns:mc="http://schemas.openxmlformats.org/markup-compatibility/2006" xmlns:r="http://schemas.openxmlformats.org/officeDocument/2006/relationships" xmlns:w="http://schemas.openxmlformats.org/wordprocessingml/2006/main" xmlns:w14="http://schemas.microsoft.com/office/word/2010/wordml" mc:Ignorable="w14">
   <w:docDefaults>
     <w:rPrDefault>
       <w:rPr>
@@ -2611,383 +2874,144 @@
       </w:pPr>
     </w:pPrDefault>
   </w:docDefaults>
-  <w:latentStyles w:defLockedState="0" w:defUIPriority="99" w:defSemiHidden="0" w:defUnhideWhenUsed="0" w:defQFormat="0" w:count="376">
-    <w:lsdException w:name="Normal" w:uiPriority="0" w:qFormat="1"/>
-    <w:lsdException w:name="heading 1" w:uiPriority="9" w:qFormat="1"/>
-    <w:lsdException w:name="heading 2" w:semiHidden="1" w:uiPriority="9" w:unhideWhenUsed="1" w:qFormat="1"/>
-    <w:lsdException w:name="heading 3" w:semiHidden="1" w:uiPriority="9" w:unhideWhenUsed="1" w:qFormat="1"/>
-    <w:lsdException w:name="heading 4" w:semiHidden="1" w:uiPriority="9" w:unhideWhenUsed="1" w:qFormat="1"/>
-    <w:lsdException w:name="heading 5" w:semiHidden="1" w:uiPriority="9" w:unhideWhenUsed="1" w:qFormat="1"/>
-    <w:lsdException w:name="heading 6" w:semiHidden="1" w:uiPriority="9" w:unhideWhenUsed="1" w:qFormat="1"/>
-    <w:lsdException w:name="heading 7" w:semiHidden="1" w:uiPriority="9" w:unhideWhenUsed="1" w:qFormat="1"/>
-    <w:lsdException w:name="heading 8" w:semiHidden="1" w:uiPriority="9" w:unhideWhenUsed="1" w:qFormat="1"/>
-    <w:lsdException w:name="heading 9" w:semiHidden="1" w:uiPriority="9" w:unhideWhenUsed="1" w:qFormat="1"/>
-    <w:lsdException w:name="index 1" w:semiHidden="1" w:unhideWhenUsed="1"/>
-    <w:lsdException w:name="index 2" w:semiHidden="1" w:unhideWhenUsed="1"/>
-    <w:lsdException w:name="index 3" w:semiHidden="1" w:unhideWhenUsed="1"/>
-    <w:lsdException w:name="index 4" w:semiHidden="1" w:unhideWhenUsed="1"/>
-    <w:lsdException w:name="index 5" w:semiHidden="1" w:unhideWhenUsed="1"/>
-    <w:lsdException w:name="index 6" w:semiHidden="1" w:unhideWhenUsed="1"/>
-    <w:lsdException w:name="index 7" w:semiHidden="1" w:unhideWhenUsed="1"/>
-    <w:lsdException w:name="index 8" w:semiHidden="1" w:unhideWhenUsed="1"/>
-    <w:lsdException w:name="index 9" w:semiHidden="1" w:unhideWhenUsed="1"/>
-    <w:lsdException w:name="toc 1" w:semiHidden="1" w:uiPriority="39" w:unhideWhenUsed="1"/>
-    <w:lsdException w:name="toc 2" w:semiHidden="1" w:uiPriority="39" w:unhideWhenUsed="1"/>
-    <w:lsdException w:name="toc 3" w:semiHidden="1" w:uiPriority="39" w:unhideWhenUsed="1"/>
-    <w:lsdException w:name="toc 4" w:semiHidden="1" w:uiPriority="39" w:unhideWhenUsed="1"/>
-    <w:lsdException w:name="toc 5" w:semiHidden="1" w:uiPriority="39" w:unhideWhenUsed="1"/>
-    <w:lsdException w:name="toc 6" w:semiHidden="1" w:uiPriority="39" w:unhideWhenUsed="1"/>
-    <w:lsdException w:name="toc 7" w:semiHidden="1" w:uiPriority="39" w:unhideWhenUsed="1"/>
-    <w:lsdException w:name="toc 8" w:semiHidden="1" w:uiPriority="39" w:unhideWhenUsed="1"/>
-    <w:lsdException w:name="toc 9" w:semiHidden="1" w:uiPriority="39" w:unhideWhenUsed="1"/>
-    <w:lsdException w:name="Normal Indent" w:semiHidden="1" w:unhideWhenUsed="1"/>
-    <w:lsdException w:name="footnote text" w:semiHidden="1" w:unhideWhenUsed="1"/>
-    <w:lsdException w:name="annotation text" w:semiHidden="1" w:unhideWhenUsed="1"/>
-    <w:lsdException w:name="header" w:semiHidden="1" w:unhideWhenUsed="1"/>
-    <w:lsdException w:name="footer" w:semiHidden="1" w:unhideWhenUsed="1"/>
-    <w:lsdException w:name="index heading" w:semiHidden="1" w:unhideWhenUsed="1"/>
-    <w:lsdException w:name="caption" w:semiHidden="1" w:uiPriority="35" w:unhideWhenUsed="1" w:qFormat="1"/>
-    <w:lsdException w:name="table of figures" w:semiHidden="1" w:unhideWhenUsed="1"/>
-    <w:lsdException w:name="envelope address" w:semiHidden="1" w:unhideWhenUsed="1"/>
-    <w:lsdException w:name="envelope return" w:semiHidden="1" w:unhideWhenUsed="1"/>
-    <w:lsdException w:name="footnote reference" w:semiHidden="1" w:unhideWhenUsed="1"/>
-    <w:lsdException w:name="annotation reference" w:semiHidden="1" w:unhideWhenUsed="1"/>
-    <w:lsdException w:name="line number" w:semiHidden="1" w:unhideWhenUsed="1"/>
-    <w:lsdException w:name="page number" w:semiHidden="1" w:unhideWhenUsed="1"/>
-    <w:lsdException w:name="endnote reference" w:semiHidden="1" w:unhideWhenUsed="1"/>
-    <w:lsdException w:name="endnote text" w:semiHidden="1" w:unhideWhenUsed="1"/>
-    <w:lsdException w:name="table of authorities" w:semiHidden="1" w:unhideWhenUsed="1"/>
-    <w:lsdException w:name="macro" w:semiHidden="1" w:unhideWhenUsed="1"/>
-    <w:lsdException w:name="toa heading" w:semiHidden="1" w:unhideWhenUsed="1"/>
-    <w:lsdException w:name="List" w:semiHidden="1" w:unhideWhenUsed="1"/>
-    <w:lsdException w:name="List Bullet" w:semiHidden="1" w:unhideWhenUsed="1"/>
-    <w:lsdException w:name="List Number" w:semiHidden="1" w:unhideWhenUsed="1"/>
-    <w:lsdException w:name="List 2" w:semiHidden="1" w:unhideWhenUsed="1"/>
-    <w:lsdException w:name="List 3" w:semiHidden="1" w:unhideWhenUsed="1"/>
-    <w:lsdException w:name="List 4" w:semiHidden="1" w:unhideWhenUsed="1"/>
-    <w:lsdException w:name="List 5" w:semiHidden="1" w:unhideWhenUsed="1"/>
-    <w:lsdException w:name="List Bullet 2" w:semiHidden="1" w:unhideWhenUsed="1"/>
-    <w:lsdException w:name="List Bullet 3" w:semiHidden="1" w:unhideWhenUsed="1"/>
-    <w:lsdException w:name="List Bullet 4" w:semiHidden="1" w:unhideWhenUsed="1"/>
-    <w:lsdException w:name="List Bullet 5" w:semiHidden="1" w:unhideWhenUsed="1"/>
-    <w:lsdException w:name="List Number 2" w:semiHidden="1" w:unhideWhenUsed="1"/>
-    <w:lsdException w:name="List Number 3" w:semiHidden="1" w:unhideWhenUsed="1"/>
-    <w:lsdException w:name="List Number 4" w:semiHidden="1" w:unhideWhenUsed="1"/>
-    <w:lsdException w:name="List Number 5" w:semiHidden="1" w:unhideWhenUsed="1"/>
-    <w:lsdException w:name="Title" w:uiPriority="10" w:qFormat="1"/>
-    <w:lsdException w:name="Closing" w:semiHidden="1" w:unhideWhenUsed="1"/>
-    <w:lsdException w:name="Signature" w:semiHidden="1" w:unhideWhenUsed="1"/>
-    <w:lsdException w:name="Default Paragraph Font" w:semiHidden="1" w:uiPriority="1" w:unhideWhenUsed="1"/>
-    <w:lsdException w:name="Body Text" w:semiHidden="1" w:unhideWhenUsed="1"/>
-    <w:lsdException w:name="Body Text Indent" w:semiHidden="1" w:unhideWhenUsed="1"/>
-    <w:lsdException w:name="List Continue" w:semiHidden="1" w:unhideWhenUsed="1"/>
-    <w:lsdException w:name="List Continue 2" w:semiHidden="1" w:unhideWhenUsed="1"/>
-    <w:lsdException w:name="List Continue 3" w:semiHidden="1" w:unhideWhenUsed="1"/>
-    <w:lsdException w:name="List Continue 4" w:semiHidden="1" w:unhideWhenUsed="1"/>
-    <w:lsdException w:name="List Continue 5" w:semiHidden="1" w:unhideWhenUsed="1"/>
-    <w:lsdException w:name="Message Header" w:semiHidden="1" w:unhideWhenUsed="1"/>
-    <w:lsdException w:name="Subtitle" w:uiPriority="11" w:qFormat="1"/>
-    <w:lsdException w:name="Salutation" w:semiHidden="1" w:unhideWhenUsed="1"/>
-    <w:lsdException w:name="Date" w:semiHidden="1" w:unhideWhenUsed="1"/>
-    <w:lsdException w:name="Body Text First Indent" w:semiHidden="1" w:unhideWhenUsed="1"/>
-    <w:lsdException w:name="Body Text First Indent 2" w:semiHidden="1" w:unhideWhenUsed="1"/>
-    <w:lsdException w:name="Note Heading" w:semiHidden="1" w:unhideWhenUsed="1"/>
-    <w:lsdException w:name="Body Text 2" w:semiHidden="1" w:unhideWhenUsed="1"/>
-    <w:lsdException w:name="Body Text 3" w:semiHidden="1" w:unhideWhenUsed="1"/>
-    <w:lsdException w:name="Body Text Indent 2" w:semiHidden="1" w:unhideWhenUsed="1"/>
-    <w:lsdException w:name="Body Text Indent 3" w:semiHidden="1" w:unhideWhenUsed="1"/>
-    <w:lsdException w:name="Block Text" w:semiHidden="1" w:unhideWhenUsed="1"/>
-    <w:lsdException w:name="Hyperlink" w:semiHidden="1" w:unhideWhenUsed="1"/>
-    <w:lsdException w:name="FollowedHyperlink" w:semiHidden="1" w:unhideWhenUsed="1"/>
-    <w:lsdException w:name="Strong" w:uiPriority="22" w:qFormat="1"/>
-    <w:lsdException w:name="Emphasis" w:uiPriority="20" w:qFormat="1"/>
-    <w:lsdException w:name="Document Map" w:semiHidden="1" w:unhideWhenUsed="1"/>
-    <w:lsdException w:name="Plain Text" w:semiHidden="1" w:unhideWhenUsed="1"/>
-    <w:lsdException w:name="E-mail Signature" w:semiHidden="1" w:unhideWhenUsed="1"/>
-    <w:lsdException w:name="HTML Top of Form" w:semiHidden="1" w:unhideWhenUsed="1"/>
-    <w:lsdException w:name="HTML Bottom of Form" w:semiHidden="1" w:unhideWhenUsed="1"/>
-    <w:lsdException w:name="Normal (Web)" w:semiHidden="1" w:unhideWhenUsed="1"/>
-    <w:lsdException w:name="HTML Acronym" w:semiHidden="1" w:unhideWhenUsed="1"/>
-    <w:lsdException w:name="HTML Address" w:semiHidden="1" w:unhideWhenUsed="1"/>
-    <w:lsdException w:name="HTML Cite" w:semiHidden="1" w:unhideWhenUsed="1"/>
-    <w:lsdException w:name="HTML Code" w:semiHidden="1" w:unhideWhenUsed="1"/>
-    <w:lsdException w:name="HTML Definition" w:semiHidden="1" w:unhideWhenUsed="1"/>
-    <w:lsdException w:name="HTML Keyboard" w:semiHidden="1" w:unhideWhenUsed="1"/>
-    <w:lsdException w:name="HTML Preformatted" w:semiHidden="1" w:unhideWhenUsed="1"/>
-    <w:lsdException w:name="HTML Sample" w:semiHidden="1" w:unhideWhenUsed="1"/>
-    <w:lsdException w:name="HTML Typewriter" w:semiHidden="1" w:unhideWhenUsed="1"/>
-    <w:lsdException w:name="HTML Variable" w:semiHidden="1" w:unhideWhenUsed="1"/>
-    <w:lsdException w:name="Normal Table" w:semiHidden="1" w:unhideWhenUsed="1"/>
-    <w:lsdException w:name="annotation subject" w:semiHidden="1" w:unhideWhenUsed="1"/>
-    <w:lsdException w:name="No List" w:semiHidden="1" w:unhideWhenUsed="1"/>
-    <w:lsdException w:name="Outline List 1" w:semiHidden="1" w:unhideWhenUsed="1"/>
-    <w:lsdException w:name="Outline List 2" w:semiHidden="1" w:unhideWhenUsed="1"/>
-    <w:lsdException w:name="Outline List 3" w:semiHidden="1" w:unhideWhenUsed="1"/>
-    <w:lsdException w:name="Table Simple 1" w:semiHidden="1" w:unhideWhenUsed="1"/>
-    <w:lsdException w:name="Table Simple 2" w:semiHidden="1" w:unhideWhenUsed="1"/>
-    <w:lsdException w:name="Table Simple 3" w:semiHidden="1" w:unhideWhenUsed="1"/>
-    <w:lsdException w:name="Table Classic 1" w:semiHidden="1" w:unhideWhenUsed="1"/>
-    <w:lsdException w:name="Table Classic 2" w:semiHidden="1" w:unhideWhenUsed="1"/>
-    <w:lsdException w:name="Table Classic 3" w:semiHidden="1" w:unhideWhenUsed="1"/>
-    <w:lsdException w:name="Table Classic 4" w:semiHidden="1" w:unhideWhenUsed="1"/>
-    <w:lsdException w:name="Table Colorful 1" w:semiHidden="1" w:unhideWhenUsed="1"/>
-    <w:lsdException w:name="Table Colorful 2" w:semiHidden="1" w:unhideWhenUsed="1"/>
-    <w:lsdException w:name="Table Colorful 3" w:semiHidden="1" w:unhideWhenUsed="1"/>
-    <w:lsdException w:name="Table Columns 1" w:semiHidden="1" w:unhideWhenUsed="1"/>
-    <w:lsdException w:name="Table Columns 2" w:semiHidden="1" w:unhideWhenUsed="1"/>
-    <w:lsdException w:name="Table Columns 3" w:semiHidden="1" w:unhideWhenUsed="1"/>
-    <w:lsdException w:name="Table Columns 4" w:semiHidden="1" w:unhideWhenUsed="1"/>
-    <w:lsdException w:name="Table Columns 5" w:semiHidden="1" w:unhideWhenUsed="1"/>
-    <w:lsdException w:name="Table Grid 1" w:semiHidden="1" w:unhideWhenUsed="1"/>
-    <w:lsdException w:name="Table Grid 2" w:semiHidden="1" w:unhideWhenUsed="1"/>
-    <w:lsdException w:name="Table Grid 3" w:semiHidden="1" w:unhideWhenUsed="1"/>
-    <w:lsdException w:name="Table Grid 4" w:semiHidden="1" w:unhideWhenUsed="1"/>
-    <w:lsdException w:name="Table Grid 5" w:semiHidden="1" w:unhideWhenUsed="1"/>
-    <w:lsdException w:name="Table Grid 6" w:semiHidden="1" w:unhideWhenUsed="1"/>
-    <w:lsdException w:name="Table Grid 7" w:semiHidden="1" w:unhideWhenUsed="1"/>
-    <w:lsdException w:name="Table Grid 8" w:semiHidden="1" w:unhideWhenUsed="1"/>
-    <w:lsdException w:name="Table List 1" w:semiHidden="1" w:unhideWhenUsed="1"/>
-    <w:lsdException w:name="Table List 2" w:semiHidden="1" w:unhideWhenUsed="1"/>
-    <w:lsdException w:name="Table List 3" w:semiHidden="1" w:unhideWhenUsed="1"/>
-    <w:lsdException w:name="Table List 4" w:semiHidden="1" w:unhideWhenUsed="1"/>
-    <w:lsdException w:name="Table List 5" w:semiHidden="1" w:unhideWhenUsed="1"/>
-    <w:lsdException w:name="Table List 6" w:semiHidden="1" w:unhideWhenUsed="1"/>
-    <w:lsdException w:name="Table List 7" w:semiHidden="1" w:unhideWhenUsed="1"/>
-    <w:lsdException w:name="Table List 8" w:semiHidden="1" w:unhideWhenUsed="1"/>
-    <w:lsdException w:name="Table 3D effects 1" w:semiHidden="1" w:unhideWhenUsed="1"/>
-    <w:lsdException w:name="Table 3D effects 2" w:semiHidden="1" w:unhideWhenUsed="1"/>
-    <w:lsdException w:name="Table 3D effects 3" w:semiHidden="1" w:unhideWhenUsed="1"/>
-    <w:lsdException w:name="Table Contemporary" w:semiHidden="1" w:unhideWhenUsed="1"/>
-    <w:lsdException w:name="Table Elegant" w:semiHidden="1" w:unhideWhenUsed="1"/>
-    <w:lsdException w:name="Table Professional" w:semiHidden="1" w:unhideWhenUsed="1"/>
-    <w:lsdException w:name="Table Subtle 1" w:semiHidden="1" w:unhideWhenUsed="1"/>
-    <w:lsdException w:name="Table Subtle 2" w:semiHidden="1" w:unhideWhenUsed="1"/>
-    <w:lsdException w:name="Table Web 1" w:semiHidden="1" w:unhideWhenUsed="1"/>
-    <w:lsdException w:name="Table Web 2" w:semiHidden="1" w:unhideWhenUsed="1"/>
-    <w:lsdException w:name="Table Web 3" w:semiHidden="1" w:unhideWhenUsed="1"/>
-    <w:lsdException w:name="Balloon Text" w:semiHidden="1" w:unhideWhenUsed="1"/>
-    <w:lsdException w:name="Table Grid" w:uiPriority="39"/>
-    <w:lsdException w:name="Table Theme" w:semiHidden="1" w:unhideWhenUsed="1"/>
-    <w:lsdException w:name="Placeholder Text" w:semiHidden="1"/>
-    <w:lsdException w:name="No Spacing" w:uiPriority="1" w:qFormat="1"/>
-    <w:lsdException w:name="Light Shading" w:uiPriority="60"/>
-    <w:lsdException w:name="Light List" w:uiPriority="61"/>
-    <w:lsdException w:name="Light Grid" w:uiPriority="62"/>
-    <w:lsdException w:name="Medium Shading 1" w:uiPriority="63"/>
-    <w:lsdException w:name="Medium Shading 2" w:uiPriority="64"/>
-    <w:lsdException w:name="Medium List 1" w:uiPriority="65"/>
-    <w:lsdException w:name="Medium List 2" w:uiPriority="66"/>
-    <w:lsdException w:name="Medium Grid 1" w:uiPriority="67"/>
-    <w:lsdException w:name="Medium Grid 2" w:uiPriority="68"/>
-    <w:lsdException w:name="Medium Grid 3" w:uiPriority="69"/>
-    <w:lsdException w:name="Dark List" w:uiPriority="70"/>
-    <w:lsdException w:name="Colorful Shading" w:uiPriority="71"/>
-    <w:lsdException w:name="Colorful List" w:uiPriority="72"/>
-    <w:lsdException w:name="Colorful Grid" w:uiPriority="73"/>
-    <w:lsdException w:name="Light Shading Accent 1" w:uiPriority="60"/>
-    <w:lsdException w:name="Light List Accent 1" w:uiPriority="61"/>
-    <w:lsdException w:name="Light Grid Accent 1" w:uiPriority="62"/>
-    <w:lsdException w:name="Medium Shading 1 Accent 1" w:uiPriority="63"/>
-    <w:lsdException w:name="Medium Shading 2 Accent 1" w:uiPriority="64"/>
-    <w:lsdException w:name="Medium List 1 Accent 1" w:uiPriority="65"/>
-    <w:lsdException w:name="Revision" w:semiHidden="1"/>
-    <w:lsdException w:name="List Paragraph" w:uiPriority="34" w:qFormat="1"/>
-    <w:lsdException w:name="Quote" w:uiPriority="29" w:qFormat="1"/>
-    <w:lsdException w:name="Intense Quote" w:uiPriority="30" w:qFormat="1"/>
-    <w:lsdException w:name="Medium List 2 Accent 1" w:uiPriority="66"/>
-    <w:lsdException w:name="Medium Grid 1 Accent 1" w:uiPriority="67"/>
-    <w:lsdException w:name="Medium Grid 2 Accent 1" w:uiPriority="68"/>
-    <w:lsdException w:name="Medium Grid 3 Accent 1" w:uiPriority="69"/>
-    <w:lsdException w:name="Dark List Accent 1" w:uiPriority="70"/>
-    <w:lsdException w:name="Colorful Shading Accent 1" w:uiPriority="71"/>
-    <w:lsdException w:name="Colorful List Accent 1" w:uiPriority="72"/>
-    <w:lsdException w:name="Colorful Grid Accent 1" w:uiPriority="73"/>
-    <w:lsdException w:name="Light Shading Accent 2" w:uiPriority="60"/>
-    <w:lsdException w:name="Light List Accent 2" w:uiPriority="61"/>
-    <w:lsdException w:name="Light Grid Accent 2" w:uiPriority="62"/>
-    <w:lsdException w:name="Medium Shading 1 Accent 2" w:uiPriority="63"/>
-    <w:lsdException w:name="Medium Shading 2 Accent 2" w:uiPriority="64"/>
-    <w:lsdException w:name="Medium List 1 Accent 2" w:uiPriority="65"/>
-    <w:lsdException w:name="Medium List 2 Accent 2" w:uiPriority="66"/>
-    <w:lsdException w:name="Medium Grid 1 Accent 2" w:uiPriority="67"/>
-    <w:lsdException w:name="Medium Grid 2 Accent 2" w:uiPriority="68"/>
-    <w:lsdException w:name="Medium Grid 3 Accent 2" w:uiPriority="69"/>
-    <w:lsdException w:name="Dark List Accent 2" w:uiPriority="70"/>
-    <w:lsdException w:name="Colorful Shading Accent 2" w:uiPriority="71"/>
-    <w:lsdException w:name="Colorful List Accent 2" w:uiPriority="72"/>
-    <w:lsdException w:name="Colorful Grid Accent 2" w:uiPriority="73"/>
-    <w:lsdException w:name="Light Shading Accent 3" w:uiPriority="60"/>
-    <w:lsdException w:name="Light List Accent 3" w:uiPriority="61"/>
-    <w:lsdException w:name="Light Grid Accent 3" w:uiPriority="62"/>
-    <w:lsdException w:name="Medium Shading 1 Accent 3" w:uiPriority="63"/>
-    <w:lsdException w:name="Medium Shading 2 Accent 3" w:uiPriority="64"/>
-    <w:lsdException w:name="Medium List 1 Accent 3" w:uiPriority="65"/>
-    <w:lsdException w:name="Medium List 2 Accent 3" w:uiPriority="66"/>
-    <w:lsdException w:name="Medium Grid 1 Accent 3" w:uiPriority="67"/>
-    <w:lsdException w:name="Medium Grid 2 Accent 3" w:uiPriority="68"/>
-    <w:lsdException w:name="Medium Grid 3 Accent 3" w:uiPriority="69"/>
-    <w:lsdException w:name="Dark List Accent 3" w:uiPriority="70"/>
-    <w:lsdException w:name="Colorful Shading Accent 3" w:uiPriority="71"/>
-    <w:lsdException w:name="Colorful List Accent 3" w:uiPriority="72"/>
-    <w:lsdException w:name="Colorful Grid Accent 3" w:uiPriority="73"/>
-    <w:lsdException w:name="Light Shading Accent 4" w:uiPriority="60"/>
-    <w:lsdException w:name="Light List Accent 4" w:uiPriority="61"/>
-    <w:lsdException w:name="Light Grid Accent 4" w:uiPriority="62"/>
-    <w:lsdException w:name="Medium Shading 1 Accent 4" w:uiPriority="63"/>
-    <w:lsdException w:name="Medium Shading 2 Accent 4" w:uiPriority="64"/>
-    <w:lsdException w:name="Medium List 1 Accent 4" w:uiPriority="65"/>
-    <w:lsdException w:name="Medium List 2 Accent 4" w:uiPriority="66"/>
-    <w:lsdException w:name="Medium Grid 1 Accent 4" w:uiPriority="67"/>
-    <w:lsdException w:name="Medium Grid 2 Accent 4" w:uiPriority="68"/>
-    <w:lsdException w:name="Medium Grid 3 Accent 4" w:uiPriority="69"/>
-    <w:lsdException w:name="Dark List Accent 4" w:uiPriority="70"/>
-    <w:lsdException w:name="Colorful Shading Accent 4" w:uiPriority="71"/>
-    <w:lsdException w:name="Colorful List Accent 4" w:uiPriority="72"/>
-    <w:lsdException w:name="Colorful Grid Accent 4" w:uiPriority="73"/>
-    <w:lsdException w:name="Light Shading Accent 5" w:uiPriority="60"/>
-    <w:lsdException w:name="Light List Accent 5" w:uiPriority="61"/>
-    <w:lsdException w:name="Light Grid Accent 5" w:uiPriority="62"/>
-    <w:lsdException w:name="Medium Shading 1 Accent 5" w:uiPriority="63"/>
-    <w:lsdException w:name="Medium Shading 2 Accent 5" w:uiPriority="64"/>
-    <w:lsdException w:name="Medium List 1 Accent 5" w:uiPriority="65"/>
-    <w:lsdException w:name="Medium List 2 Accent 5" w:uiPriority="66"/>
-    <w:lsdException w:name="Medium Grid 1 Accent 5" w:uiPriority="67"/>
-    <w:lsdException w:name="Medium Grid 2 Accent 5" w:uiPriority="68"/>
-    <w:lsdException w:name="Medium Grid 3 Accent 5" w:uiPriority="69"/>
-    <w:lsdException w:name="Dark List Accent 5" w:uiPriority="70"/>
-    <w:lsdException w:name="Colorful Shading Accent 5" w:uiPriority="71"/>
-    <w:lsdException w:name="Colorful List Accent 5" w:uiPriority="72"/>
-    <w:lsdException w:name="Colorful Grid Accent 5" w:uiPriority="73"/>
-    <w:lsdException w:name="Light Shading Accent 6" w:uiPriority="60"/>
-    <w:lsdException w:name="Light List Accent 6" w:uiPriority="61"/>
-    <w:lsdException w:name="Light Grid Accent 6" w:uiPriority="62"/>
-    <w:lsdException w:name="Medium Shading 1 Accent 6" w:uiPriority="63"/>
-    <w:lsdException w:name="Medium Shading 2 Accent 6" w:uiPriority="64"/>
-    <w:lsdException w:name="Medium List 1 Accent 6" w:uiPriority="65"/>
-    <w:lsdException w:name="Medium List 2 Accent 6" w:uiPriority="66"/>
-    <w:lsdException w:name="Medium Grid 1 Accent 6" w:uiPriority="67"/>
-    <w:lsdException w:name="Medium Grid 2 Accent 6" w:uiPriority="68"/>
-    <w:lsdException w:name="Medium Grid 3 Accent 6" w:uiPriority="69"/>
-    <w:lsdException w:name="Dark List Accent 6" w:uiPriority="70"/>
-    <w:lsdException w:name="Colorful Shading Accent 6" w:uiPriority="71"/>
-    <w:lsdException w:name="Colorful List Accent 6" w:uiPriority="72"/>
-    <w:lsdException w:name="Colorful Grid Accent 6" w:uiPriority="73"/>
-    <w:lsdException w:name="Subtle Emphasis" w:uiPriority="19" w:qFormat="1"/>
-    <w:lsdException w:name="Intense Emphasis" w:uiPriority="21" w:qFormat="1"/>
-    <w:lsdException w:name="Subtle Reference" w:uiPriority="31" w:qFormat="1"/>
-    <w:lsdException w:name="Intense Reference" w:uiPriority="32" w:qFormat="1"/>
-    <w:lsdException w:name="Book Title" w:uiPriority="33" w:qFormat="1"/>
-    <w:lsdException w:name="Bibliography" w:semiHidden="1" w:uiPriority="37" w:unhideWhenUsed="1"/>
-    <w:lsdException w:name="TOC Heading" w:semiHidden="1" w:uiPriority="39" w:unhideWhenUsed="1" w:qFormat="1"/>
-    <w:lsdException w:name="Plain Table 1" w:uiPriority="41"/>
-    <w:lsdException w:name="Plain Table 2" w:uiPriority="42"/>
-    <w:lsdException w:name="Plain Table 3" w:uiPriority="43"/>
-    <w:lsdException w:name="Plain Table 4" w:uiPriority="44"/>
-    <w:lsdException w:name="Plain Table 5" w:uiPriority="45"/>
-    <w:lsdException w:name="Grid Table Light" w:uiPriority="40"/>
-    <w:lsdException w:name="Grid Table 1 Light" w:uiPriority="46"/>
-    <w:lsdException w:name="Grid Table 2" w:uiPriority="47"/>
-    <w:lsdException w:name="Grid Table 3" w:uiPriority="48"/>
-    <w:lsdException w:name="Grid Table 4" w:uiPriority="49"/>
-    <w:lsdException w:name="Grid Table 5 Dark" w:uiPriority="50"/>
-    <w:lsdException w:name="Grid Table 6 Colorful" w:uiPriority="51"/>
-    <w:lsdException w:name="Grid Table 7 Colorful" w:uiPriority="52"/>
-    <w:lsdException w:name="Grid Table 1 Light Accent 1" w:uiPriority="46"/>
-    <w:lsdException w:name="Grid Table 2 Accent 1" w:uiPriority="47"/>
-    <w:lsdException w:name="Grid Table 3 Accent 1" w:uiPriority="48"/>
-    <w:lsdException w:name="Grid Table 4 Accent 1" w:uiPriority="49"/>
-    <w:lsdException w:name="Grid Table 5 Dark Accent 1" w:uiPriority="50"/>
-    <w:lsdException w:name="Grid Table 6 Colorful Accent 1" w:uiPriority="51"/>
-    <w:lsdException w:name="Grid Table 7 Colorful Accent 1" w:uiPriority="52"/>
-    <w:lsdException w:name="Grid Table 1 Light Accent 2" w:uiPriority="46"/>
-    <w:lsdException w:name="Grid Table 2 Accent 2" w:uiPriority="47"/>
-    <w:lsdException w:name="Grid Table 3 Accent 2" w:uiPriority="48"/>
-    <w:lsdException w:name="Grid Table 4 Accent 2" w:uiPriority="49"/>
-    <w:lsdException w:name="Grid Table 5 Dark Accent 2" w:uiPriority="50"/>
-    <w:lsdException w:name="Grid Table 6 Colorful Accent 2" w:uiPriority="51"/>
-    <w:lsdException w:name="Grid Table 7 Colorful Accent 2" w:uiPriority="52"/>
-    <w:lsdException w:name="Grid Table 1 Light Accent 3" w:uiPriority="46"/>
-    <w:lsdException w:name="Grid Table 2 Accent 3" w:uiPriority="47"/>
-    <w:lsdException w:name="Grid Table 3 Accent 3" w:uiPriority="48"/>
-    <w:lsdException w:name="Grid Table 4 Accent 3" w:uiPriority="49"/>
-    <w:lsdException w:name="Grid Table 5 Dark Accent 3" w:uiPriority="50"/>
-    <w:lsdException w:name="Grid Table 6 Colorful Accent 3" w:uiPriority="51"/>
-    <w:lsdException w:name="Grid Table 7 Colorful Accent 3" w:uiPriority="52"/>
-    <w:lsdException w:name="Grid Table 1 Light Accent 4" w:uiPriority="46"/>
-    <w:lsdException w:name="Grid Table 2 Accent 4" w:uiPriority="47"/>
-    <w:lsdException w:name="Grid Table 3 Accent 4" w:uiPriority="48"/>
-    <w:lsdException w:name="Grid Table 4 Accent 4" w:uiPriority="49"/>
-    <w:lsdException w:name="Grid Table 5 Dark Accent 4" w:uiPriority="50"/>
-    <w:lsdException w:name="Grid Table 6 Colorful Accent 4" w:uiPriority="51"/>
-    <w:lsdException w:name="Grid Table 7 Colorful Accent 4" w:uiPriority="52"/>
-    <w:lsdException w:name="Grid Table 1 Light Accent 5" w:uiPriority="46"/>
-    <w:lsdException w:name="Grid Table 2 Accent 5" w:uiPriority="47"/>
-    <w:lsdException w:name="Grid Table 3 Accent 5" w:uiPriority="48"/>
-    <w:lsdException w:name="Grid Table 4 Accent 5" w:uiPriority="49"/>
-    <w:lsdException w:name="Grid Table 5 Dark Accent 5" w:uiPriority="50"/>
-    <w:lsdException w:name="Grid Table 6 Colorful Accent 5" w:uiPriority="51"/>
-    <w:lsdException w:name="Grid Table 7 Colorful Accent 5" w:uiPriority="52"/>
-    <w:lsdException w:name="Grid Table 1 Light Accent 6" w:uiPriority="46"/>
-    <w:lsdException w:name="Grid Table 2 Accent 6" w:uiPriority="47"/>
-    <w:lsdException w:name="Grid Table 3 Accent 6" w:uiPriority="48"/>
-    <w:lsdException w:name="Grid Table 4 Accent 6" w:uiPriority="49"/>
-    <w:lsdException w:name="Grid Table 5 Dark Accent 6" w:uiPriority="50"/>
-    <w:lsdException w:name="Grid Table 6 Colorful Accent 6" w:uiPriority="51"/>
-    <w:lsdException w:name="Grid Table 7 Colorful Accent 6" w:uiPriority="52"/>
-    <w:lsdException w:name="List Table 1 Light" w:uiPriority="46"/>
-    <w:lsdException w:name="List Table 2" w:uiPriority="47"/>
-    <w:lsdException w:name="List Table 3" w:uiPriority="48"/>
-    <w:lsdException w:name="List Table 4" w:uiPriority="49"/>
-    <w:lsdException w:name="List Table 5 Dark" w:uiPriority="50"/>
-    <w:lsdException w:name="List Table 6 Colorful" w:uiPriority="51"/>
-    <w:lsdException w:name="List Table 7 Colorful" w:uiPriority="52"/>
-    <w:lsdException w:name="List Table 1 Light Accent 1" w:uiPriority="46"/>
-    <w:lsdException w:name="List Table 2 Accent 1" w:uiPriority="47"/>
-    <w:lsdException w:name="List Table 3 Accent 1" w:uiPriority="48"/>
-    <w:lsdException w:name="List Table 4 Accent 1" w:uiPriority="49"/>
-    <w:lsdException w:name="List Table 5 Dark Accent 1" w:uiPriority="50"/>
-    <w:lsdException w:name="List Table 6 Colorful Accent 1" w:uiPriority="51"/>
-    <w:lsdException w:name="List Table 7 Colorful Accent 1" w:uiPriority="52"/>
-    <w:lsdException w:name="List Table 1 Light Accent 2" w:uiPriority="46"/>
-    <w:lsdException w:name="List Table 2 Accent 2" w:uiPriority="47"/>
-    <w:lsdException w:name="List Table 3 Accent 2" w:uiPriority="48"/>
-    <w:lsdException w:name="List Table 4 Accent 2" w:uiPriority="49"/>
-    <w:lsdException w:name="List Table 5 Dark Accent 2" w:uiPriority="50"/>
-    <w:lsdException w:name="List Table 6 Colorful Accent 2" w:uiPriority="51"/>
-    <w:lsdException w:name="List Table 7 Colorful Accent 2" w:uiPriority="52"/>
-    <w:lsdException w:name="List Table 1 Light Accent 3" w:uiPriority="46"/>
-    <w:lsdException w:name="List Table 2 Accent 3" w:uiPriority="47"/>
-    <w:lsdException w:name="List Table 3 Accent 3" w:uiPriority="48"/>
-    <w:lsdException w:name="List Table 4 Accent 3" w:uiPriority="49"/>
-    <w:lsdException w:name="List Table 5 Dark Accent 3" w:uiPriority="50"/>
-    <w:lsdException w:name="List Table 6 Colorful Accent 3" w:uiPriority="51"/>
-    <w:lsdException w:name="List Table 7 Colorful Accent 3" w:uiPriority="52"/>
-    <w:lsdException w:name="List Table 1 Light Accent 4" w:uiPriority="46"/>
-    <w:lsdException w:name="List Table 2 Accent 4" w:uiPriority="47"/>
-    <w:lsdException w:name="List Table 3 Accent 4" w:uiPriority="48"/>
-    <w:lsdException w:name="List Table 4 Accent 4" w:uiPriority="49"/>
-    <w:lsdException w:name="List Table 5 Dark Accent 4" w:uiPriority="50"/>
-    <w:lsdException w:name="List Table 6 Colorful Accent 4" w:uiPriority="51"/>
-    <w:lsdException w:name="List Table 7 Colorful Accent 4" w:uiPriority="52"/>
-    <w:lsdException w:name="List Table 1 Light Accent 5" w:uiPriority="46"/>
-    <w:lsdException w:name="List Table 2 Accent 5" w:uiPriority="47"/>
-    <w:lsdException w:name="List Table 3 Accent 5" w:uiPriority="48"/>
-    <w:lsdException w:name="List Table 4 Accent 5" w:uiPriority="49"/>
-    <w:lsdException w:name="List Table 5 Dark Accent 5" w:uiPriority="50"/>
-    <w:lsdException w:name="List Table 6 Colorful Accent 5" w:uiPriority="51"/>
-    <w:lsdException w:name="List Table 7 Colorful Accent 5" w:uiPriority="52"/>
-    <w:lsdException w:name="List Table 1 Light Accent 6" w:uiPriority="46"/>
-    <w:lsdException w:name="List Table 2 Accent 6" w:uiPriority="47"/>
-    <w:lsdException w:name="List Table 3 Accent 6" w:uiPriority="48"/>
-    <w:lsdException w:name="List Table 4 Accent 6" w:uiPriority="49"/>
-    <w:lsdException w:name="List Table 5 Dark Accent 6" w:uiPriority="50"/>
-    <w:lsdException w:name="List Table 6 Colorful Accent 6" w:uiPriority="51"/>
-    <w:lsdException w:name="List Table 7 Colorful Accent 6" w:uiPriority="52"/>
-    <w:lsdException w:name="Mention" w:semiHidden="1" w:unhideWhenUsed="1"/>
-    <w:lsdException w:name="Smart Hyperlink" w:semiHidden="1" w:unhideWhenUsed="1"/>
-    <w:lsdException w:name="Hashtag" w:semiHidden="1" w:unhideWhenUsed="1"/>
-    <w:lsdException w:name="Unresolved Mention" w:semiHidden="1" w:unhideWhenUsed="1"/>
-    <w:lsdException w:name="Smart Link" w:semiHidden="1" w:unhideWhenUsed="1"/>
+  <w:latentStyles w:defLockedState="0" w:defUIPriority="99" w:defSemiHidden="1" w:defUnhideWhenUsed="1" w:defQFormat="0" w:count="267">
+    <w:lsdException w:name="Normal" w:semiHidden="0" w:uiPriority="0" w:unhideWhenUsed="0" w:qFormat="1"/>
+    <w:lsdException w:name="heading 1" w:semiHidden="0" w:uiPriority="9" w:unhideWhenUsed="0" w:qFormat="1"/>
+    <w:lsdException w:name="heading 2" w:uiPriority="9" w:qFormat="1"/>
+    <w:lsdException w:name="heading 3" w:uiPriority="9" w:qFormat="1"/>
+    <w:lsdException w:name="heading 4" w:uiPriority="9" w:qFormat="1"/>
+    <w:lsdException w:name="heading 5" w:uiPriority="9" w:qFormat="1"/>
+    <w:lsdException w:name="heading 6" w:uiPriority="9" w:qFormat="1"/>
+    <w:lsdException w:name="heading 7" w:uiPriority="9" w:qFormat="1"/>
+    <w:lsdException w:name="heading 8" w:uiPriority="9" w:qFormat="1"/>
+    <w:lsdException w:name="heading 9" w:uiPriority="9" w:qFormat="1"/>
+    <w:lsdException w:name="toc 1" w:uiPriority="39"/>
+    <w:lsdException w:name="toc 2" w:uiPriority="39"/>
+    <w:lsdException w:name="toc 3" w:uiPriority="39"/>
+    <w:lsdException w:name="toc 4" w:uiPriority="39"/>
+    <w:lsdException w:name="toc 5" w:uiPriority="39"/>
+    <w:lsdException w:name="toc 6" w:uiPriority="39"/>
+    <w:lsdException w:name="toc 7" w:uiPriority="39"/>
+    <w:lsdException w:name="toc 8" w:uiPriority="39"/>
+    <w:lsdException w:name="toc 9" w:uiPriority="39"/>
+    <w:lsdException w:name="caption" w:uiPriority="35" w:qFormat="1"/>
+    <w:lsdException w:name="Title" w:semiHidden="0" w:uiPriority="10" w:unhideWhenUsed="0" w:qFormat="1"/>
+    <w:lsdException w:name="Default Paragraph Font" w:uiPriority="1"/>
+    <w:lsdException w:name="Subtitle" w:semiHidden="0" w:uiPriority="11" w:unhideWhenUsed="0" w:qFormat="1"/>
+    <w:lsdException w:name="Strong" w:semiHidden="0" w:uiPriority="22" w:unhideWhenUsed="0" w:qFormat="1"/>
+    <w:lsdException w:name="Emphasis" w:semiHidden="0" w:uiPriority="20" w:unhideWhenUsed="0" w:qFormat="1"/>
+    <w:lsdException w:name="Table Grid" w:semiHidden="0" w:uiPriority="39" w:unhideWhenUsed="0"/>
+    <w:lsdException w:name="Placeholder Text" w:unhideWhenUsed="0"/>
+    <w:lsdException w:name="No Spacing" w:semiHidden="0" w:uiPriority="1" w:unhideWhenUsed="0" w:qFormat="1"/>
+    <w:lsdException w:name="Light Shading" w:semiHidden="0" w:uiPriority="60" w:unhideWhenUsed="0"/>
+    <w:lsdException w:name="Light List" w:semiHidden="0" w:uiPriority="61" w:unhideWhenUsed="0"/>
+    <w:lsdException w:name="Light Grid" w:semiHidden="0" w:uiPriority="62" w:unhideWhenUsed="0"/>
+    <w:lsdException w:name="Medium Shading 1" w:semiHidden="0" w:uiPriority="63" w:unhideWhenUsed="0"/>
+    <w:lsdException w:name="Medium Shading 2" w:semiHidden="0" w:uiPriority="64" w:unhideWhenUsed="0"/>
+    <w:lsdException w:name="Medium List 1" w:semiHidden="0" w:uiPriority="65" w:unhideWhenUsed="0"/>
+    <w:lsdException w:name="Medium List 2" w:semiHidden="0" w:uiPriority="66" w:unhideWhenUsed="0"/>
+    <w:lsdException w:name="Medium Grid 1" w:semiHidden="0" w:uiPriority="67" w:unhideWhenUsed="0"/>
+    <w:lsdException w:name="Medium Grid 2" w:semiHidden="0" w:uiPriority="68" w:unhideWhenUsed="0"/>
+    <w:lsdException w:name="Medium Grid 3" w:semiHidden="0" w:uiPriority="69" w:unhideWhenUsed="0"/>
+    <w:lsdException w:name="Dark List" w:semiHidden="0" w:uiPriority="70" w:unhideWhenUsed="0"/>
+    <w:lsdException w:name="Colorful Shading" w:semiHidden="0" w:uiPriority="71" w:unhideWhenUsed="0"/>
+    <w:lsdException w:name="Colorful List" w:semiHidden="0" w:uiPriority="72" w:unhideWhenUsed="0"/>
+    <w:lsdException w:name="Colorful Grid" w:semiHidden="0" w:uiPriority="73" w:unhideWhenUsed="0"/>
+    <w:lsdException w:name="Light Shading Accent 1" w:semiHidden="0" w:uiPriority="60" w:unhideWhenUsed="0"/>
+    <w:lsdException w:name="Light List Accent 1" w:semiHidden="0" w:uiPriority="61" w:unhideWhenUsed="0"/>
+    <w:lsdException w:name="Light Grid Accent 1" w:semiHidden="0" w:uiPriority="62" w:unhideWhenUsed="0"/>
+    <w:lsdException w:name="Medium Shading 1 Accent 1" w:semiHidden="0" w:uiPriority="63" w:unhideWhenUsed="0"/>
+    <w:lsdException w:name="Medium Shading 2 Accent 1" w:semiHidden="0" w:uiPriority="64" w:unhideWhenUsed="0"/>
+    <w:lsdException w:name="Medium List 1 Accent 1" w:semiHidden="0" w:uiPriority="65" w:unhideWhenUsed="0"/>
+    <w:lsdException w:name="Revision" w:unhideWhenUsed="0"/>
+    <w:lsdException w:name="List Paragraph" w:semiHidden="0" w:uiPriority="34" w:unhideWhenUsed="0" w:qFormat="1"/>
+    <w:lsdException w:name="Quote" w:semiHidden="0" w:uiPriority="29" w:unhideWhenUsed="0" w:qFormat="1"/>
+    <w:lsdException w:name="Intense Quote" w:semiHidden="0" w:uiPriority="30" w:unhideWhenUsed="0" w:qFormat="1"/>
+    <w:lsdException w:name="Medium List 2 Accent 1" w:semiHidden="0" w:uiPriority="66" w:unhideWhenUsed="0"/>
+    <w:lsdException w:name="Medium Grid 1 Accent 1" w:semiHidden="0" w:uiPriority="67" w:unhideWhenUsed="0"/>
+    <w:lsdException w:name="Medium Grid 2 Accent 1" w:semiHidden="0" w:uiPriority="68" w:unhideWhenUsed="0"/>
+    <w:lsdException w:name="Medium Grid 3 Accent 1" w:semiHidden="0" w:uiPriority="69" w:unhideWhenUsed="0"/>
+    <w:lsdException w:name="Dark List Accent 1" w:semiHidden="0" w:uiPriority="70" w:unhideWhenUsed="0"/>
+    <w:lsdException w:name="Colorful Shading Accent 1" w:semiHidden="0" w:uiPriority="71" w:unhideWhenUsed="0"/>
+    <w:lsdException w:name="Colorful List Accent 1" w:semiHidden="0" w:uiPriority="72" w:unhideWhenUsed="0"/>
+    <w:lsdException w:name="Colorful Grid Accent 1" w:semiHidden="0" w:uiPriority="73" w:unhideWhenUsed="0"/>
+    <w:lsdException w:name="Light Shading Accent 2" w:semiHidden="0" w:uiPriority="60" w:unhideWhenUsed="0"/>
+    <w:lsdException w:name="Light List Accent 2" w:semiHidden="0" w:uiPriority="61" w:unhideWhenUsed="0"/>
+    <w:lsdException w:name="Light Grid Accent 2" w:semiHidden="0" w:uiPriority="62" w:unhideWhenUsed="0"/>
+    <w:lsdException w:name="Medium Shading 1 Accent 2" w:semiHidden="0" w:uiPriority="63" w:unhideWhenUsed="0"/>
+    <w:lsdException w:name="Medium Shading 2 Accent 2" w:semiHidden="0" w:uiPriority="64" w:unhideWhenUsed="0"/>
+    <w:lsdException w:name="Medium List 1 Accent 2" w:semiHidden="0" w:uiPriority="65" w:unhideWhenUsed="0"/>
+    <w:lsdException w:name="Medium List 2 Accent 2" w:semiHidden="0" w:uiPriority="66" w:unhideWhenUsed="0"/>
+    <w:lsdException w:name="Medium Grid 1 Accent 2" w:semiHidden="0" w:uiPriority="67" w:unhideWhenUsed="0"/>
+    <w:lsdException w:name="Medium Grid 2 Accent 2" w:semiHidden="0" w:uiPriority="68" w:unhideWhenUsed="0"/>
+    <w:lsdException w:name="Medium Grid 3 Accent 2" w:semiHidden="0" w:uiPriority="69" w:unhideWhenUsed="0"/>
+    <w:lsdException w:name="Dark List Accent 2" w:semiHidden="0" w:uiPriority="70" w:unhideWhenUsed="0"/>
+    <w:lsdException w:name="Colorful Shading Accent 2" w:semiHidden="0" w:uiPriority="71" w:unhideWhenUsed="0"/>
+    <w:lsdException w:name="Colorful List Accent 2" w:semiHidden="0" w:uiPriority="72" w:unhideWhenUsed="0"/>
+    <w:lsdException w:name="Colorful Grid Accent 2" w:semiHidden="0" w:uiPriority="73" w:unhideWhenUsed="0"/>
+    <w:lsdException w:name="Light Shading Accent 3" w:semiHidden="0" w:uiPriority="60" w:unhideWhenUsed="0"/>
+    <w:lsdException w:name="Light List Accent 3" w:semiHidden="0" w:uiPriority="61" w:unhideWhenUsed="0"/>
+    <w:lsdException w:name="Light Grid Accent 3" w:semiHidden="0" w:uiPriority="62" w:unhideWhenUsed="0"/>
+    <w:lsdException w:name="Medium Shading 1 Accent 3" w:semiHidden="0" w:uiPriority="63" w:unhideWhenUsed="0"/>
+    <w:lsdException w:name="Medium Shading 2 Accent 3" w:semiHidden="0" w:uiPriority="64" w:unhideWhenUsed="0"/>
+    <w:lsdException w:name="Medium List 1 Accent 3" w:semiHidden="0" w:uiPriority="65" w:unhideWhenUsed="0"/>
+    <w:lsdException w:name="Medium List 2 Accent 3" w:semiHidden="0" w:uiPriority="66" w:unhideWhenUsed="0"/>
+    <w:lsdException w:name="Medium Grid 1 Accent 3" w:semiHidden="0" w:uiPriority="67" w:unhideWhenUsed="0"/>
+    <w:lsdException w:name="Medium Grid 2 Accent 3" w:semiHidden="0" w:uiPriority="68" w:unhideWhenUsed="0"/>
+    <w:lsdException w:name="Medium Grid 3 Accent 3" w:semiHidden="0" w:uiPriority="69" w:unhideWhenUsed="0"/>
+    <w:lsdException w:name="Dark List Accent 3" w:semiHidden="0" w:uiPriority="70" w:unhideWhenUsed="0"/>
+    <w:lsdException w:name="Colorful Shading Accent 3" w:semiHidden="0" w:uiPriority="71" w:unhideWhenUsed="0"/>
+    <w:lsdException w:name="Colorful List Accent 3" w:semiHidden="0" w:uiPriority="72" w:unhideWhenUsed="0"/>
+    <w:lsdException w:name="Colorful Grid Accent 3" w:semiHidden="0" w:uiPriority="73" w:unhideWhenUsed="0"/>
+    <w:lsdException w:name="Light Shading Accent 4" w:semiHidden="0" w:uiPriority="60" w:unhideWhenUsed="0"/>
+    <w:lsdException w:name="Light List Accent 4" w:semiHidden="0" w:uiPriority="61" w:unhideWhenUsed="0"/>
+    <w:lsdException w:name="Light Grid Accent 4" w:semiHidden="0" w:uiPriority="62" w:unhideWhenUsed="0"/>
+    <w:lsdException w:name="Medium Shading 1 Accent 4" w:semiHidden="0" w:uiPriority="63" w:unhideWhenUsed="0"/>
+    <w:lsdException w:name="Medium Shading 2 Accent 4" w:semiHidden="0" w:uiPriority="64" w:unhideWhenUsed="0"/>
+    <w:lsdException w:name="Medium List 1 Accent 4" w:semiHidden="0" w:uiPriority="65" w:unhideWhenUsed="0"/>
+    <w:lsdException w:name="Medium List 2 Accent 4" w:semiHidden="0" w:uiPriority="66" w:unhideWhenUsed="0"/>
+    <w:lsdException w:name="Medium Grid 1 Accent 4" w:semiHidden="0" w:uiPriority="67" w:unhideWhenUsed="0"/>
+    <w:lsdException w:name="Medium Grid 2 Accent 4" w:semiHidden="0" w:uiPriority="68" w:unhideWhenUsed="0"/>
+    <w:lsdException w:name="Medium Grid 3 Accent 4" w:semiHidden="0" w:uiPriority="69" w:unhideWhenUsed="0"/>
+    <w:lsdException w:name="Dark List Accent 4" w:semiHidden="0" w:uiPriority="70" w:unhideWhenUsed="0"/>
+    <w:lsdException w:name="Colorful Shading Accent 4" w:semiHidden="0" w:uiPriority="71" w:unhideWhenUsed="0"/>
+    <w:lsdException w:name="Colorful List Accent 4" w:semiHidden="0" w:uiPriority="72" w:unhideWhenUsed="0"/>
+    <w:lsdException w:name="Colorful Grid Accent 4" w:semiHidden="0" w:uiPriority="73" w:unhideWhenUsed="0"/>
+    <w:lsdException w:name="Light Shading Accent 5" w:semiHidden="0" w:uiPriority="60" w:unhideWhenUsed="0"/>
+    <w:lsdException w:name="Light List Accent 5" w:semiHidden="0" w:uiPriority="61" w:unhideWhenUsed="0"/>
+    <w:lsdException w:name="Light Grid Accent 5" w:semiHidden="0" w:uiPriority="62" w:unhideWhenUsed="0"/>
+    <w:lsdException w:name="Medium Shading 1 Accent 5" w:semiHidden="0" w:uiPriority="63" w:unhideWhenUsed="0"/>
+    <w:lsdException w:name="Medium Shading 2 Accent 5" w:semiHidden="0" w:uiPriority="64" w:unhideWhenUsed="0"/>
+    <w:lsdException w:name="Medium List 1 Accent 5" w:semiHidden="0" w:uiPriority="65" w:unhideWhenUsed="0"/>
+    <w:lsdException w:name="Medium List 2 Accent 5" w:semiHidden="0" w:uiPriority="66" w:unhideWhenUsed="0"/>
+    <w:lsdException w:name="Medium Grid 1 Accent 5" w:semiHidden="0" w:uiPriority="67" w:unhideWhenUsed="0"/>
+    <w:lsdException w:name="Medium Grid 2 Accent 5" w:semiHidden="0" w:uiPriority="68" w:unhideWhenUsed="0"/>
+    <w:lsdException w:name="Medium Grid 3 Accent 5" w:semiHidden="0" w:uiPriority="69" w:unhideWhenUsed="0"/>
+    <w:lsdException w:name="Dark List Accent 5" w:semiHidden="0" w:uiPriority="70" w:unhideWhenUsed="0"/>
+    <w:lsdException w:name="Colorful Shading Accent 5" w:semiHidden="0" w:uiPriority="71" w:unhideWhenUsed="0"/>
+    <w:lsdException w:name="Colorful List Accent 5" w:semiHidden="0" w:uiPriority="72" w:unhideWhenUsed="0"/>
+    <w:lsdException w:name="Colorful Grid Accent 5" w:semiHidden="0" w:uiPriority="73" w:unhideWhenUsed="0"/>
+    <w:lsdException w:name="Light Shading Accent 6" w:semiHidden="0" w:uiPriority="60" w:unhideWhenUsed="0"/>
+    <w:lsdException w:name="Light List Accent 6" w:semiHidden="0" w:uiPriority="61" w:unhideWhenUsed="0"/>
+    <w:lsdException w:name="Light Grid Accent 6" w:semiHidden="0" w:uiPriority="62" w:unhideWhenUsed="0"/>
+    <w:lsdException w:name="Medium Shading 1 Accent 6" w:semiHidden="0" w:uiPriority="63" w:unhideWhenUsed="0"/>
+    <w:lsdException w:name="Medium Shading 2 Accent 6" w:semiHidden="0" w:uiPriority="64" w:unhideWhenUsed="0"/>
+    <w:lsdException w:name="Medium List 1 Accent 6" w:semiHidden="0" w:uiPriority="65" w:unhideWhenUsed="0"/>
+    <w:lsdException w:name="Medium List 2 Accent 6" w:semiHidden="0" w:uiPriority="66" w:unhideWhenUsed="0"/>
+    <w:lsdException w:name="Medium Grid 1 Accent 6" w:semiHidden="0" w:uiPriority="67" w:unhideWhenUsed="0"/>
+    <w:lsdException w:name="Medium Grid 2 Accent 6" w:semiHidden="0" w:uiPriority="68" w:unhideWhenUsed="0"/>
+    <w:lsdException w:name="Medium Grid 3 Accent 6" w:semiHidden="0" w:uiPriority="69" w:unhideWhenUsed="0"/>
+    <w:lsdException w:name="Dark List Accent 6" w:semiHidden="0" w:uiPriority="70" w:unhideWhenUsed="0"/>
+    <w:lsdException w:name="Colorful Shading Accent 6" w:semiHidden="0" w:uiPriority="71" w:unhideWhenUsed="0"/>
+    <w:lsdException w:name="Colorful List Accent 6" w:semiHidden="0" w:uiPriority="72" w:unhideWhenUsed="0"/>
+    <w:lsdException w:name="Colorful Grid Accent 6" w:semiHidden="0" w:uiPriority="73" w:unhideWhenUsed="0"/>
+    <w:lsdException w:name="Subtle Emphasis" w:semiHidden="0" w:uiPriority="19" w:unhideWhenUsed="0" w:qFormat="1"/>
+    <w:lsdException w:name="Intense Emphasis" w:semiHidden="0" w:uiPriority="21" w:unhideWhenUsed="0" w:qFormat="1"/>
+    <w:lsdException w:name="Subtle Reference" w:semiHidden="0" w:uiPriority="31" w:unhideWhenUsed="0" w:qFormat="1"/>
+    <w:lsdException w:name="Intense Reference" w:semiHidden="0" w:uiPriority="32" w:unhideWhenUsed="0" w:qFormat="1"/>
+    <w:lsdException w:name="Book Title" w:semiHidden="0" w:uiPriority="33" w:unhideWhenUsed="0" w:qFormat="1"/>
+    <w:lsdException w:name="Bibliography" w:uiPriority="37"/>
+    <w:lsdException w:name="TOC Heading" w:uiPriority="39" w:qFormat="1"/>
   </w:latentStyles>
   <w:style w:type="paragraph" w:default="1" w:styleId="Normal">
     <w:name w:val="Normal"/>
@@ -3122,6 +3146,322 @@
     <w:uiPriority w:val="99"/>
     <w:rsid w:val="004F2F5E"/>
   </w:style>
+  <w:style w:type="character" w:styleId="Hyperlink">
+    <w:name w:val="Hyperlink"/>
+    <w:basedOn w:val="Fontepargpadro"/>
+    <w:uiPriority w:val="99"/>
+    <w:unhideWhenUsed/>
+    <w:rsid w:val="004649CD"/>
+    <w:rPr>
+      <w:color w:val="0563C1" w:themeColor="hyperlink"/>
+      <w:u w:val="single"/>
+    </w:rPr>
+  </w:style>
+</w:styles>
+</file>
+
+<file path=word/stylesWithEffects.xml><?xml version="1.0" encoding="utf-8"?>
+<w:styles xmlns:wpc="http://schemas.microsoft.com/office/word/2010/wordprocessingCanvas" xmlns:mc="http://schemas.openxmlformats.org/markup-compatibility/2006" xmlns:o="urn:schemas-microsoft-com:office:office" xmlns:r="http://schemas.openxmlformats.org/officeDocument/2006/relationships" xmlns:m="http://schemas.openxmlformats.org/officeDocument/2006/math" xmlns:v="urn:schemas-microsoft-com:vml" xmlns:wp14="http://schemas.microsoft.com/office/word/2010/wordprocessingDrawing" xmlns:wp="http://schemas.openxmlformats.org/drawingml/2006/wordprocessingDrawing" xmlns:w10="urn:schemas-microsoft-com:office:word" xmlns:w="http://schemas.openxmlformats.org/wordprocessingml/2006/main" xmlns:w14="http://schemas.microsoft.com/office/word/2010/wordml" xmlns:wpg="http://schemas.microsoft.com/office/word/2010/wordprocessingGroup" xmlns:wpi="http://schemas.microsoft.com/office/word/2010/wordprocessingInk" xmlns:wne="http://schemas.microsoft.com/office/word/2006/wordml" xmlns:wps="http://schemas.microsoft.com/office/word/2010/wordprocessingShape" mc:Ignorable="w14 wp14">
+  <w:docDefaults>
+    <w:rPrDefault>
+      <w:rPr>
+        <w:rFonts w:asciiTheme="minorHAnsi" w:eastAsiaTheme="minorHAnsi" w:hAnsiTheme="minorHAnsi" w:cstheme="minorBidi"/>
+        <w:kern w:val="2"/>
+        <w:sz w:val="22"/>
+        <w:szCs w:val="22"/>
+        <w:lang w:val="pt-BR" w:eastAsia="en-US" w:bidi="ar-SA"/>
+        <w14:ligatures w14:val="standardContextual"/>
+      </w:rPr>
+    </w:rPrDefault>
+    <w:pPrDefault>
+      <w:pPr>
+        <w:spacing w:after="160" w:line="259" w:lineRule="auto"/>
+      </w:pPr>
+    </w:pPrDefault>
+  </w:docDefaults>
+  <w:latentStyles w:defLockedState="0" w:defUIPriority="99" w:defSemiHidden="1" w:defUnhideWhenUsed="1" w:defQFormat="0" w:count="267">
+    <w:lsdException w:name="Normal" w:semiHidden="0" w:uiPriority="0" w:unhideWhenUsed="0" w:qFormat="1"/>
+    <w:lsdException w:name="heading 1" w:semiHidden="0" w:uiPriority="9" w:unhideWhenUsed="0" w:qFormat="1"/>
+    <w:lsdException w:name="heading 2" w:uiPriority="9" w:qFormat="1"/>
+    <w:lsdException w:name="heading 3" w:uiPriority="9" w:qFormat="1"/>
+    <w:lsdException w:name="heading 4" w:uiPriority="9" w:qFormat="1"/>
+    <w:lsdException w:name="heading 5" w:uiPriority="9" w:qFormat="1"/>
+    <w:lsdException w:name="heading 6" w:uiPriority="9" w:qFormat="1"/>
+    <w:lsdException w:name="heading 7" w:uiPriority="9" w:qFormat="1"/>
+    <w:lsdException w:name="heading 8" w:uiPriority="9" w:qFormat="1"/>
+    <w:lsdException w:name="heading 9" w:uiPriority="9" w:qFormat="1"/>
+    <w:lsdException w:name="toc 1" w:uiPriority="39"/>
+    <w:lsdException w:name="toc 2" w:uiPriority="39"/>
+    <w:lsdException w:name="toc 3" w:uiPriority="39"/>
+    <w:lsdException w:name="toc 4" w:uiPriority="39"/>
+    <w:lsdException w:name="toc 5" w:uiPriority="39"/>
+    <w:lsdException w:name="toc 6" w:uiPriority="39"/>
+    <w:lsdException w:name="toc 7" w:uiPriority="39"/>
+    <w:lsdException w:name="toc 8" w:uiPriority="39"/>
+    <w:lsdException w:name="toc 9" w:uiPriority="39"/>
+    <w:lsdException w:name="caption" w:uiPriority="35" w:qFormat="1"/>
+    <w:lsdException w:name="Title" w:semiHidden="0" w:uiPriority="10" w:unhideWhenUsed="0" w:qFormat="1"/>
+    <w:lsdException w:name="Default Paragraph Font" w:uiPriority="1"/>
+    <w:lsdException w:name="Subtitle" w:semiHidden="0" w:uiPriority="11" w:unhideWhenUsed="0" w:qFormat="1"/>
+    <w:lsdException w:name="Strong" w:semiHidden="0" w:uiPriority="22" w:unhideWhenUsed="0" w:qFormat="1"/>
+    <w:lsdException w:name="Emphasis" w:semiHidden="0" w:uiPriority="20" w:unhideWhenUsed="0" w:qFormat="1"/>
+    <w:lsdException w:name="Table Grid" w:semiHidden="0" w:uiPriority="39" w:unhideWhenUsed="0"/>
+    <w:lsdException w:name="Placeholder Text" w:unhideWhenUsed="0"/>
+    <w:lsdException w:name="No Spacing" w:semiHidden="0" w:uiPriority="1" w:unhideWhenUsed="0" w:qFormat="1"/>
+    <w:lsdException w:name="Light Shading" w:semiHidden="0" w:uiPriority="60" w:unhideWhenUsed="0"/>
+    <w:lsdException w:name="Light List" w:semiHidden="0" w:uiPriority="61" w:unhideWhenUsed="0"/>
+    <w:lsdException w:name="Light Grid" w:semiHidden="0" w:uiPriority="62" w:unhideWhenUsed="0"/>
+    <w:lsdException w:name="Medium Shading 1" w:semiHidden="0" w:uiPriority="63" w:unhideWhenUsed="0"/>
+    <w:lsdException w:name="Medium Shading 2" w:semiHidden="0" w:uiPriority="64" w:unhideWhenUsed="0"/>
+    <w:lsdException w:name="Medium List 1" w:semiHidden="0" w:uiPriority="65" w:unhideWhenUsed="0"/>
+    <w:lsdException w:name="Medium List 2" w:semiHidden="0" w:uiPriority="66" w:unhideWhenUsed="0"/>
+    <w:lsdException w:name="Medium Grid 1" w:semiHidden="0" w:uiPriority="67" w:unhideWhenUsed="0"/>
+    <w:lsdException w:name="Medium Grid 2" w:semiHidden="0" w:uiPriority="68" w:unhideWhenUsed="0"/>
+    <w:lsdException w:name="Medium Grid 3" w:semiHidden="0" w:uiPriority="69" w:unhideWhenUsed="0"/>
+    <w:lsdException w:name="Dark List" w:semiHidden="0" w:uiPriority="70" w:unhideWhenUsed="0"/>
+    <w:lsdException w:name="Colorful Shading" w:semiHidden="0" w:uiPriority="71" w:unhideWhenUsed="0"/>
+    <w:lsdException w:name="Colorful List" w:semiHidden="0" w:uiPriority="72" w:unhideWhenUsed="0"/>
+    <w:lsdException w:name="Colorful Grid" w:semiHidden="0" w:uiPriority="73" w:unhideWhenUsed="0"/>
+    <w:lsdException w:name="Light Shading Accent 1" w:semiHidden="0" w:uiPriority="60" w:unhideWhenUsed="0"/>
+    <w:lsdException w:name="Light List Accent 1" w:semiHidden="0" w:uiPriority="61" w:unhideWhenUsed="0"/>
+    <w:lsdException w:name="Light Grid Accent 1" w:semiHidden="0" w:uiPriority="62" w:unhideWhenUsed="0"/>
+    <w:lsdException w:name="Medium Shading 1 Accent 1" w:semiHidden="0" w:uiPriority="63" w:unhideWhenUsed="0"/>
+    <w:lsdException w:name="Medium Shading 2 Accent 1" w:semiHidden="0" w:uiPriority="64" w:unhideWhenUsed="0"/>
+    <w:lsdException w:name="Medium List 1 Accent 1" w:semiHidden="0" w:uiPriority="65" w:unhideWhenUsed="0"/>
+    <w:lsdException w:name="Revision" w:unhideWhenUsed="0"/>
+    <w:lsdException w:name="List Paragraph" w:semiHidden="0" w:uiPriority="34" w:unhideWhenUsed="0" w:qFormat="1"/>
+    <w:lsdException w:name="Quote" w:semiHidden="0" w:uiPriority="29" w:unhideWhenUsed="0" w:qFormat="1"/>
+    <w:lsdException w:name="Intense Quote" w:semiHidden="0" w:uiPriority="30" w:unhideWhenUsed="0" w:qFormat="1"/>
+    <w:lsdException w:name="Medium List 2 Accent 1" w:semiHidden="0" w:uiPriority="66" w:unhideWhenUsed="0"/>
+    <w:lsdException w:name="Medium Grid 1 Accent 1" w:semiHidden="0" w:uiPriority="67" w:unhideWhenUsed="0"/>
+    <w:lsdException w:name="Medium Grid 2 Accent 1" w:semiHidden="0" w:uiPriority="68" w:unhideWhenUsed="0"/>
+    <w:lsdException w:name="Medium Grid 3 Accent 1" w:semiHidden="0" w:uiPriority="69" w:unhideWhenUsed="0"/>
+    <w:lsdException w:name="Dark List Accent 1" w:semiHidden="0" w:uiPriority="70" w:unhideWhenUsed="0"/>
+    <w:lsdException w:name="Colorful Shading Accent 1" w:semiHidden="0" w:uiPriority="71" w:unhideWhenUsed="0"/>
+    <w:lsdException w:name="Colorful List Accent 1" w:semiHidden="0" w:uiPriority="72" w:unhideWhenUsed="0"/>
+    <w:lsdException w:name="Colorful Grid Accent 1" w:semiHidden="0" w:uiPriority="73" w:unhideWhenUsed="0"/>
+    <w:lsdException w:name="Light Shading Accent 2" w:semiHidden="0" w:uiPriority="60" w:unhideWhenUsed="0"/>
+    <w:lsdException w:name="Light List Accent 2" w:semiHidden="0" w:uiPriority="61" w:unhideWhenUsed="0"/>
+    <w:lsdException w:name="Light Grid Accent 2" w:semiHidden="0" w:uiPriority="62" w:unhideWhenUsed="0"/>
+    <w:lsdException w:name="Medium Shading 1 Accent 2" w:semiHidden="0" w:uiPriority="63" w:unhideWhenUsed="0"/>
+    <w:lsdException w:name="Medium Shading 2 Accent 2" w:semiHidden="0" w:uiPriority="64" w:unhideWhenUsed="0"/>
+    <w:lsdException w:name="Medium List 1 Accent 2" w:semiHidden="0" w:uiPriority="65" w:unhideWhenUsed="0"/>
+    <w:lsdException w:name="Medium List 2 Accent 2" w:semiHidden="0" w:uiPriority="66" w:unhideWhenUsed="0"/>
+    <w:lsdException w:name="Medium Grid 1 Accent 2" w:semiHidden="0" w:uiPriority="67" w:unhideWhenUsed="0"/>
+    <w:lsdException w:name="Medium Grid 2 Accent 2" w:semiHidden="0" w:uiPriority="68" w:unhideWhenUsed="0"/>
+    <w:lsdException w:name="Medium Grid 3 Accent 2" w:semiHidden="0" w:uiPriority="69" w:unhideWhenUsed="0"/>
+    <w:lsdException w:name="Dark List Accent 2" w:semiHidden="0" w:uiPriority="70" w:unhideWhenUsed="0"/>
+    <w:lsdException w:name="Colorful Shading Accent 2" w:semiHidden="0" w:uiPriority="71" w:unhideWhenUsed="0"/>
+    <w:lsdException w:name="Colorful List Accent 2" w:semiHidden="0" w:uiPriority="72" w:unhideWhenUsed="0"/>
+    <w:lsdException w:name="Colorful Grid Accent 2" w:semiHidden="0" w:uiPriority="73" w:unhideWhenUsed="0"/>
+    <w:lsdException w:name="Light Shading Accent 3" w:semiHidden="0" w:uiPriority="60" w:unhideWhenUsed="0"/>
+    <w:lsdException w:name="Light List Accent 3" w:semiHidden="0" w:uiPriority="61" w:unhideWhenUsed="0"/>
+    <w:lsdException w:name="Light Grid Accent 3" w:semiHidden="0" w:uiPriority="62" w:unhideWhenUsed="0"/>
+    <w:lsdException w:name="Medium Shading 1 Accent 3" w:semiHidden="0" w:uiPriority="63" w:unhideWhenUsed="0"/>
+    <w:lsdException w:name="Medium Shading 2 Accent 3" w:semiHidden="0" w:uiPriority="64" w:unhideWhenUsed="0"/>
+    <w:lsdException w:name="Medium List 1 Accent 3" w:semiHidden="0" w:uiPriority="65" w:unhideWhenUsed="0"/>
+    <w:lsdException w:name="Medium List 2 Accent 3" w:semiHidden="0" w:uiPriority="66" w:unhideWhenUsed="0"/>
+    <w:lsdException w:name="Medium Grid 1 Accent 3" w:semiHidden="0" w:uiPriority="67" w:unhideWhenUsed="0"/>
+    <w:lsdException w:name="Medium Grid 2 Accent 3" w:semiHidden="0" w:uiPriority="68" w:unhideWhenUsed="0"/>
+    <w:lsdException w:name="Medium Grid 3 Accent 3" w:semiHidden="0" w:uiPriority="69" w:unhideWhenUsed="0"/>
+    <w:lsdException w:name="Dark List Accent 3" w:semiHidden="0" w:uiPriority="70" w:unhideWhenUsed="0"/>
+    <w:lsdException w:name="Colorful Shading Accent 3" w:semiHidden="0" w:uiPriority="71" w:unhideWhenUsed="0"/>
+    <w:lsdException w:name="Colorful List Accent 3" w:semiHidden="0" w:uiPriority="72" w:unhideWhenUsed="0"/>
+    <w:lsdException w:name="Colorful Grid Accent 3" w:semiHidden="0" w:uiPriority="73" w:unhideWhenUsed="0"/>
+    <w:lsdException w:name="Light Shading Accent 4" w:semiHidden="0" w:uiPriority="60" w:unhideWhenUsed="0"/>
+    <w:lsdException w:name="Light List Accent 4" w:semiHidden="0" w:uiPriority="61" w:unhideWhenUsed="0"/>
+    <w:lsdException w:name="Light Grid Accent 4" w:semiHidden="0" w:uiPriority="62" w:unhideWhenUsed="0"/>
+    <w:lsdException w:name="Medium Shading 1 Accent 4" w:semiHidden="0" w:uiPriority="63" w:unhideWhenUsed="0"/>
+    <w:lsdException w:name="Medium Shading 2 Accent 4" w:semiHidden="0" w:uiPriority="64" w:unhideWhenUsed="0"/>
+    <w:lsdException w:name="Medium List 1 Accent 4" w:semiHidden="0" w:uiPriority="65" w:unhideWhenUsed="0"/>
+    <w:lsdException w:name="Medium List 2 Accent 4" w:semiHidden="0" w:uiPriority="66" w:unhideWhenUsed="0"/>
+    <w:lsdException w:name="Medium Grid 1 Accent 4" w:semiHidden="0" w:uiPriority="67" w:unhideWhenUsed="0"/>
+    <w:lsdException w:name="Medium Grid 2 Accent 4" w:semiHidden="0" w:uiPriority="68" w:unhideWhenUsed="0"/>
+    <w:lsdException w:name="Medium Grid 3 Accent 4" w:semiHidden="0" w:uiPriority="69" w:unhideWhenUsed="0"/>
+    <w:lsdException w:name="Dark List Accent 4" w:semiHidden="0" w:uiPriority="70" w:unhideWhenUsed="0"/>
+    <w:lsdException w:name="Colorful Shading Accent 4" w:semiHidden="0" w:uiPriority="71" w:unhideWhenUsed="0"/>
+    <w:lsdException w:name="Colorful List Accent 4" w:semiHidden="0" w:uiPriority="72" w:unhideWhenUsed="0"/>
+    <w:lsdException w:name="Colorful Grid Accent 4" w:semiHidden="0" w:uiPriority="73" w:unhideWhenUsed="0"/>
+    <w:lsdException w:name="Light Shading Accent 5" w:semiHidden="0" w:uiPriority="60" w:unhideWhenUsed="0"/>
+    <w:lsdException w:name="Light List Accent 5" w:semiHidden="0" w:uiPriority="61" w:unhideWhenUsed="0"/>
+    <w:lsdException w:name="Light Grid Accent 5" w:semiHidden="0" w:uiPriority="62" w:unhideWhenUsed="0"/>
+    <w:lsdException w:name="Medium Shading 1 Accent 5" w:semiHidden="0" w:uiPriority="63" w:unhideWhenUsed="0"/>
+    <w:lsdException w:name="Medium Shading 2 Accent 5" w:semiHidden="0" w:uiPriority="64" w:unhideWhenUsed="0"/>
+    <w:lsdException w:name="Medium List 1 Accent 5" w:semiHidden="0" w:uiPriority="65" w:unhideWhenUsed="0"/>
+    <w:lsdException w:name="Medium List 2 Accent 5" w:semiHidden="0" w:uiPriority="66" w:unhideWhenUsed="0"/>
+    <w:lsdException w:name="Medium Grid 1 Accent 5" w:semiHidden="0" w:uiPriority="67" w:unhideWhenUsed="0"/>
+    <w:lsdException w:name="Medium Grid 2 Accent 5" w:semiHidden="0" w:uiPriority="68" w:unhideWhenUsed="0"/>
+    <w:lsdException w:name="Medium Grid 3 Accent 5" w:semiHidden="0" w:uiPriority="69" w:unhideWhenUsed="0"/>
+    <w:lsdException w:name="Dark List Accent 5" w:semiHidden="0" w:uiPriority="70" w:unhideWhenUsed="0"/>
+    <w:lsdException w:name="Colorful Shading Accent 5" w:semiHidden="0" w:uiPriority="71" w:unhideWhenUsed="0"/>
+    <w:lsdException w:name="Colorful List Accent 5" w:semiHidden="0" w:uiPriority="72" w:unhideWhenUsed="0"/>
+    <w:lsdException w:name="Colorful Grid Accent 5" w:semiHidden="0" w:uiPriority="73" w:unhideWhenUsed="0"/>
+    <w:lsdException w:name="Light Shading Accent 6" w:semiHidden="0" w:uiPriority="60" w:unhideWhenUsed="0"/>
+    <w:lsdException w:name="Light List Accent 6" w:semiHidden="0" w:uiPriority="61" w:unhideWhenUsed="0"/>
+    <w:lsdException w:name="Light Grid Accent 6" w:semiHidden="0" w:uiPriority="62" w:unhideWhenUsed="0"/>
+    <w:lsdException w:name="Medium Shading 1 Accent 6" w:semiHidden="0" w:uiPriority="63" w:unhideWhenUsed="0"/>
+    <w:lsdException w:name="Medium Shading 2 Accent 6" w:semiHidden="0" w:uiPriority="64" w:unhideWhenUsed="0"/>
+    <w:lsdException w:name="Medium List 1 Accent 6" w:semiHidden="0" w:uiPriority="65" w:unhideWhenUsed="0"/>
+    <w:lsdException w:name="Medium List 2 Accent 6" w:semiHidden="0" w:uiPriority="66" w:unhideWhenUsed="0"/>
+    <w:lsdException w:name="Medium Grid 1 Accent 6" w:semiHidden="0" w:uiPriority="67" w:unhideWhenUsed="0"/>
+    <w:lsdException w:name="Medium Grid 2 Accent 6" w:semiHidden="0" w:uiPriority="68" w:unhideWhenUsed="0"/>
+    <w:lsdException w:name="Medium Grid 3 Accent 6" w:semiHidden="0" w:uiPriority="69" w:unhideWhenUsed="0"/>
+    <w:lsdException w:name="Dark List Accent 6" w:semiHidden="0" w:uiPriority="70" w:unhideWhenUsed="0"/>
+    <w:lsdException w:name="Colorful Shading Accent 6" w:semiHidden="0" w:uiPriority="71" w:unhideWhenUsed="0"/>
+    <w:lsdException w:name="Colorful List Accent 6" w:semiHidden="0" w:uiPriority="72" w:unhideWhenUsed="0"/>
+    <w:lsdException w:name="Colorful Grid Accent 6" w:semiHidden="0" w:uiPriority="73" w:unhideWhenUsed="0"/>
+    <w:lsdException w:name="Subtle Emphasis" w:semiHidden="0" w:uiPriority="19" w:unhideWhenUsed="0" w:qFormat="1"/>
+    <w:lsdException w:name="Intense Emphasis" w:semiHidden="0" w:uiPriority="21" w:unhideWhenUsed="0" w:qFormat="1"/>
+    <w:lsdException w:name="Subtle Reference" w:semiHidden="0" w:uiPriority="31" w:unhideWhenUsed="0" w:qFormat="1"/>
+    <w:lsdException w:name="Intense Reference" w:semiHidden="0" w:uiPriority="32" w:unhideWhenUsed="0" w:qFormat="1"/>
+    <w:lsdException w:name="Book Title" w:semiHidden="0" w:uiPriority="33" w:unhideWhenUsed="0" w:qFormat="1"/>
+    <w:lsdException w:name="Bibliography" w:uiPriority="37"/>
+    <w:lsdException w:name="TOC Heading" w:uiPriority="39" w:qFormat="1"/>
+  </w:latentStyles>
+  <w:style w:type="paragraph" w:default="1" w:styleId="Normal">
+    <w:name w:val="Normal"/>
+    <w:qFormat/>
+  </w:style>
+  <w:style w:type="paragraph" w:styleId="Ttulo1">
+    <w:name w:val="heading 1"/>
+    <w:basedOn w:val="Normal"/>
+    <w:link w:val="Ttulo1Char"/>
+    <w:uiPriority w:val="9"/>
+    <w:qFormat/>
+    <w:rsid w:val="004F2F5E"/>
+    <w:pPr>
+      <w:spacing w:before="100" w:beforeAutospacing="1" w:after="100" w:afterAutospacing="1" w:line="240" w:lineRule="auto"/>
+      <w:outlineLvl w:val="0"/>
+    </w:pPr>
+    <w:rPr>
+      <w:rFonts w:ascii="Times New Roman" w:eastAsia="Times New Roman" w:hAnsi="Times New Roman" w:cs="Times New Roman"/>
+      <w:b/>
+      <w:bCs/>
+      <w:kern w:val="36"/>
+      <w:sz w:val="48"/>
+      <w:szCs w:val="48"/>
+      <w:lang w:eastAsia="pt-BR"/>
+      <w14:ligatures w14:val="none"/>
+    </w:rPr>
+  </w:style>
+  <w:style w:type="character" w:default="1" w:styleId="Fontepargpadro">
+    <w:name w:val="Default Paragraph Font"/>
+    <w:uiPriority w:val="1"/>
+    <w:semiHidden/>
+    <w:unhideWhenUsed/>
+  </w:style>
+  <w:style w:type="table" w:default="1" w:styleId="Tabelanormal">
+    <w:name w:val="Normal Table"/>
+    <w:uiPriority w:val="99"/>
+    <w:semiHidden/>
+    <w:unhideWhenUsed/>
+    <w:tblPr>
+      <w:tblInd w:w="0" w:type="dxa"/>
+      <w:tblCellMar>
+        <w:top w:w="0" w:type="dxa"/>
+        <w:left w:w="108" w:type="dxa"/>
+        <w:bottom w:w="0" w:type="dxa"/>
+        <w:right w:w="108" w:type="dxa"/>
+      </w:tblCellMar>
+    </w:tblPr>
+  </w:style>
+  <w:style w:type="numbering" w:default="1" w:styleId="Semlista">
+    <w:name w:val="No List"/>
+    <w:uiPriority w:val="99"/>
+    <w:semiHidden/>
+    <w:unhideWhenUsed/>
+  </w:style>
+  <w:style w:type="character" w:customStyle="1" w:styleId="Ttulo1Char">
+    <w:name w:val="Título 1 Char"/>
+    <w:basedOn w:val="Fontepargpadro"/>
+    <w:link w:val="Ttulo1"/>
+    <w:uiPriority w:val="9"/>
+    <w:rsid w:val="004F2F5E"/>
+    <w:rPr>
+      <w:rFonts w:ascii="Times New Roman" w:eastAsia="Times New Roman" w:hAnsi="Times New Roman" w:cs="Times New Roman"/>
+      <w:b/>
+      <w:bCs/>
+      <w:kern w:val="36"/>
+      <w:sz w:val="48"/>
+      <w:szCs w:val="48"/>
+      <w:lang w:eastAsia="pt-BR"/>
+      <w14:ligatures w14:val="none"/>
+    </w:rPr>
+  </w:style>
+  <w:style w:type="paragraph" w:styleId="NormalWeb">
+    <w:name w:val="Normal (Web)"/>
+    <w:basedOn w:val="Normal"/>
+    <w:uiPriority w:val="99"/>
+    <w:semiHidden/>
+    <w:unhideWhenUsed/>
+    <w:rsid w:val="004F2F5E"/>
+    <w:pPr>
+      <w:spacing w:before="100" w:beforeAutospacing="1" w:after="100" w:afterAutospacing="1" w:line="240" w:lineRule="auto"/>
+    </w:pPr>
+    <w:rPr>
+      <w:rFonts w:ascii="Times New Roman" w:eastAsia="Times New Roman" w:hAnsi="Times New Roman" w:cs="Times New Roman"/>
+      <w:kern w:val="0"/>
+      <w:sz w:val="24"/>
+      <w:szCs w:val="24"/>
+      <w:lang w:eastAsia="pt-BR"/>
+      <w14:ligatures w14:val="none"/>
+    </w:rPr>
+  </w:style>
+  <w:style w:type="paragraph" w:styleId="Cabealho">
+    <w:name w:val="header"/>
+    <w:basedOn w:val="Normal"/>
+    <w:link w:val="CabealhoChar"/>
+    <w:uiPriority w:val="99"/>
+    <w:unhideWhenUsed/>
+    <w:rsid w:val="004F2F5E"/>
+    <w:pPr>
+      <w:tabs>
+        <w:tab w:val="center" w:pos="4252"/>
+        <w:tab w:val="right" w:pos="8504"/>
+      </w:tabs>
+      <w:spacing w:after="0" w:line="240" w:lineRule="auto"/>
+    </w:pPr>
+  </w:style>
+  <w:style w:type="character" w:customStyle="1" w:styleId="CabealhoChar">
+    <w:name w:val="Cabeçalho Char"/>
+    <w:basedOn w:val="Fontepargpadro"/>
+    <w:link w:val="Cabealho"/>
+    <w:uiPriority w:val="99"/>
+    <w:rsid w:val="004F2F5E"/>
+  </w:style>
+  <w:style w:type="paragraph" w:styleId="Rodap">
+    <w:name w:val="footer"/>
+    <w:basedOn w:val="Normal"/>
+    <w:link w:val="RodapChar"/>
+    <w:uiPriority w:val="99"/>
+    <w:unhideWhenUsed/>
+    <w:rsid w:val="004F2F5E"/>
+    <w:pPr>
+      <w:tabs>
+        <w:tab w:val="center" w:pos="4252"/>
+        <w:tab w:val="right" w:pos="8504"/>
+      </w:tabs>
+      <w:spacing w:after="0" w:line="240" w:lineRule="auto"/>
+    </w:pPr>
+  </w:style>
+  <w:style w:type="character" w:customStyle="1" w:styleId="RodapChar">
+    <w:name w:val="Rodapé Char"/>
+    <w:basedOn w:val="Fontepargpadro"/>
+    <w:link w:val="Rodap"/>
+    <w:uiPriority w:val="99"/>
+    <w:rsid w:val="004F2F5E"/>
+  </w:style>
+  <w:style w:type="character" w:styleId="Hyperlink">
+    <w:name w:val="Hyperlink"/>
+    <w:basedOn w:val="Fontepargpadro"/>
+    <w:uiPriority w:val="99"/>
+    <w:unhideWhenUsed/>
+    <w:rsid w:val="004649CD"/>
+    <w:rPr>
+      <w:color w:val="0563C1" w:themeColor="hyperlink"/>
+      <w:u w:val="single"/>
+    </w:rPr>
+  </w:style>
 </w:styles>
 </file>
 
@@ -3168,7 +3508,7 @@
     </a:clrScheme>
     <a:fontScheme name="Office">
       <a:majorFont>
-        <a:latin typeface="Calibri Light" panose="020F0302020204030204"/>
+        <a:latin typeface="Calibri Light"/>
         <a:ea typeface=""/>
         <a:cs typeface=""/>
         <a:font script="Jpan" typeface="游ゴシック Light"/>
@@ -3203,7 +3543,7 @@
         <a:font script="Geor" typeface="Sylfaen"/>
       </a:majorFont>
       <a:minorFont>
-        <a:latin typeface="Calibri" panose="020F0502020204030204"/>
+        <a:latin typeface="Calibri"/>
         <a:ea typeface=""/>
         <a:cs typeface=""/>
         <a:font script="Jpan" typeface="游明朝"/>
@@ -3380,7 +3720,7 @@
   <a:extraClrSchemeLst/>
   <a:extLst>
     <a:ext uri="{05A4C25C-085E-4340-85A3-A5531E510DB2}">
-      <thm15:themeFamily xmlns:thm15="http://schemas.microsoft.com/office/thememl/2012/main" name="Office Theme" id="{62F939B6-93AF-4DB8-9C6B-D6C7DFDC589F}" vid="{4A3C46E8-61CC-4603-A589-7422A47A8E4A}"/>
+      <thm15:themeFamily xmlns:thm15="http://schemas.microsoft.com/office/thememl/2012/main" xmlns="" name="Office Theme" id="{62F939B6-93AF-4DB8-9C6B-D6C7DFDC589F}" vid="{4A3C46E8-61CC-4603-A589-7422A47A8E4A}"/>
     </a:ext>
   </a:extLst>
 </a:theme>

</xml_diff>